<commit_message>
commit : Add files related to tenth2026Web project
</commit_message>
<xml_diff>
--- a/תרגול 10.docx
+++ b/תרגול 10.docx
@@ -5,6 +5,7 @@
     <w:p>
       <w:pPr>
         <w:rPr>
+          <w:rFonts w:hint="cs"/>
           <w:b/>
           <w:bCs/>
           <w:u w:val="single"/>
@@ -20,6 +21,49 @@
           <w:rtl/>
         </w:rPr>
         <w:t xml:space="preserve">תרגול 10 </w:t>
+      </w:r>
+      <w:r>
+        <w:rPr>
+          <w:rFonts w:hint="cs"/>
+          <w:b/>
+          <w:bCs/>
+          <w:u w:val="single"/>
+          <w:rtl/>
+        </w:rPr>
+        <w:t xml:space="preserve">- </w:t>
+      </w:r>
+      <w:r>
+        <w:rPr>
+          <w:b/>
+          <w:bCs/>
+        </w:rPr>
+        <w:t xml:space="preserve"> </w:t>
+      </w:r>
+      <w:r>
+        <w:rPr>
+          <w:rFonts w:hint="cs"/>
+          <w:b/>
+          <w:bCs/>
+          <w:rtl/>
+        </w:rPr>
+        <w:t>ממשיכים עם בנושא</w:t>
+      </w:r>
+      <w:r>
+        <w:rPr>
+          <w:b/>
+          <w:bCs/>
+        </w:rPr>
+        <w:t>Next.js </w:t>
+      </w:r>
+      <w:r>
+        <w:rPr>
+          <w:rFonts w:hint="cs"/>
+          <w:b/>
+          <w:bCs/>
+          <w:u w:val="single"/>
+          <w:rtl/>
+        </w:rPr>
+        <w:t xml:space="preserve"> </w:t>
       </w:r>
     </w:p>
     <w:p>
@@ -39,6 +83,50 @@
       </w:r>
       <w:r>
         <w:rPr>
+          <w:rFonts w:hint="cs"/>
+          <w:b/>
+          <w:bCs/>
+          <w:rtl/>
+        </w:rPr>
+        <w:t>בלינק : (</w:t>
+      </w:r>
+      <w:hyperlink r:id="rId5" w:history="1">
+        <w:r>
+          <w:rPr>
+            <w:rStyle w:val="Hyperlink"/>
+            <w:b/>
+            <w:bCs/>
+          </w:rPr>
+          <w:t>https://github.com/zeldner/tenth2026Web</w:t>
+        </w:r>
+      </w:hyperlink>
+      <w:r>
+        <w:rPr>
+          <w:rFonts w:hint="cs"/>
+          <w:b/>
+          <w:bCs/>
+          <w:rtl/>
+        </w:rPr>
+        <w:t xml:space="preserve"> )</w:t>
+      </w:r>
+      <w:r>
+        <w:rPr>
+          <w:b/>
+          <w:bCs/>
+        </w:rPr>
+        <w:t xml:space="preserve"> </w:t>
+      </w:r>
+      <w:r>
+        <w:rPr>
+          <w:rFonts w:hint="cs"/>
+          <w:b/>
+          <w:bCs/>
+          <w:rtl/>
+        </w:rPr>
+        <w:t xml:space="preserve"> יש דוגמה של </w:t>
+      </w:r>
+      <w:r>
+        <w:rPr>
           <w:b/>
           <w:bCs/>
           <w:rtl/>
@@ -70,53 +158,21 @@
       </w:r>
     </w:p>
     <w:p>
-      <w:pPr>
-        <w:rPr>
-          <w:b/>
-          <w:bCs/>
-        </w:rPr>
-      </w:pPr>
-      <w:r>
-        <w:rPr>
-          <w:rtl/>
-        </w:rPr>
-        <w:t>לפני שנתחיל</w:t>
-      </w:r>
-      <w:r>
-        <w:rPr>
-          <w:rFonts w:hint="cs"/>
-          <w:rtl/>
-        </w:rPr>
-        <w:t xml:space="preserve"> לעבוד </w:t>
-      </w:r>
-      <w:r>
-        <w:rPr>
-          <w:rtl/>
-        </w:rPr>
-        <w:t xml:space="preserve">, </w:t>
-      </w:r>
-      <w:r>
-        <w:rPr>
-          <w:rFonts w:hint="cs"/>
-          <w:rtl/>
-        </w:rPr>
-        <w:t xml:space="preserve">בדוגמה , </w:t>
-      </w:r>
-      <w:r>
-        <w:rPr>
-          <w:rtl/>
-        </w:rPr>
-        <w:t>בנינו מערכת </w:t>
-      </w:r>
-      <w:r>
-        <w:rPr>
-          <w:b/>
-          <w:bCs/>
-        </w:rPr>
-        <w:t>Full Stack</w:t>
-      </w:r>
-      <w:r>
-        <w:t> </w:t>
+      <w:r>
+        <w:rPr>
+          <w:rFonts w:hint="cs"/>
+          <w:rtl/>
+        </w:rPr>
+        <w:t>בדוגמה ,</w:t>
+      </w:r>
+      <w:r>
+        <w:rPr>
+          <w:rtl/>
+        </w:rPr>
+        <w:t xml:space="preserve"> מערכת </w:t>
+      </w:r>
+      <w:r>
+        <w:t>Full Stack </w:t>
       </w:r>
       <w:r>
         <w:rPr>
@@ -132,14 +188,7 @@
         <w:t>המבוססת על </w:t>
       </w:r>
       <w:r>
-        <w:rPr>
-          <w:b/>
-          <w:bCs/>
-        </w:rPr>
-        <w:t>Next.js App Router</w:t>
-      </w:r>
-      <w:r>
-        <w:t> </w:t>
+        <w:t>Next.js App Router </w:t>
       </w:r>
       <w:r>
         <w:rPr>
@@ -149,10 +198,6 @@
       </w:r>
       <w:proofErr w:type="spellStart"/>
       <w:r>
-        <w:rPr>
-          <w:b/>
-          <w:bCs/>
-        </w:rPr>
         <w:t>Supabase</w:t>
       </w:r>
       <w:proofErr w:type="spellEnd"/>
@@ -170,7 +215,7 @@
         <w:rPr>
           <w:rtl/>
         </w:rPr>
-        <w:t xml:space="preserve">הסבר "צעד אחר צעד" על </w:t>
+        <w:t xml:space="preserve">הסבר על </w:t>
       </w:r>
       <w:r>
         <w:rPr>
@@ -191,6 +236,9 @@
     </w:p>
     <w:p>
       <w:r>
+        <w:rPr>
+          <w:noProof/>
+        </w:rPr>
         <w:drawing>
           <wp:inline distT="0" distB="0" distL="0" distR="0" wp14:anchorId="1BBA6C96" wp14:editId="793FD42E">
             <wp:extent cx="5731510" cy="5672455"/>
@@ -209,7 +257,7 @@
                     </pic:cNvPicPr>
                   </pic:nvPicPr>
                   <pic:blipFill>
-                    <a:blip r:embed="rId5" cstate="print">
+                    <a:blip r:embed="rId6" cstate="print">
                       <a:extLst>
                         <a:ext uri="{28A0092B-C50C-407E-A947-70E740481C1C}">
                           <a14:useLocalDpi xmlns:a14="http://schemas.microsoft.com/office/drawing/2010/main" val="0"/>
@@ -261,7 +309,16 @@
           <w:bCs/>
           <w:rtl/>
         </w:rPr>
-        <w:t>צעד ראשון: השומר בשער</w:t>
+        <w:t>השומר בשער</w:t>
+      </w:r>
+      <w:r>
+        <w:rPr>
+          <w:rFonts w:hint="cs"/>
+          <w:b/>
+          <w:bCs/>
+          <w:rtl/>
+        </w:rPr>
+        <w:t xml:space="preserve"> </w:t>
       </w:r>
       <w:r>
         <w:rPr>
@@ -272,6 +329,11 @@
       </w:r>
     </w:p>
     <w:p>
+      <w:pPr>
+        <w:rPr>
+          <w:rtl/>
+        </w:rPr>
+      </w:pPr>
       <w:r>
         <w:rPr>
           <w:rtl/>
@@ -284,95 +346,723 @@
     </w:p>
     <w:p>
       <w:pPr>
+        <w:rPr>
+          <w:rFonts w:hint="cs"/>
+          <w:rtl/>
+        </w:rPr>
+      </w:pPr>
+      <w:r>
+        <w:rPr>
+          <w:rFonts w:hint="cs"/>
+          <w:rtl/>
+        </w:rPr>
+        <w:t xml:space="preserve">זה נעשה על ידי קובץ : </w:t>
+      </w:r>
+      <w:r>
+        <w:t> </w:t>
+      </w:r>
+      <w:proofErr w:type="spellStart"/>
+      <w:r>
+        <w:t>src</w:t>
+      </w:r>
+      <w:proofErr w:type="spellEnd"/>
+      <w:r>
+        <w:t>/</w:t>
+      </w:r>
+      <w:proofErr w:type="spellStart"/>
+      <w:r>
+        <w:t>middleware.ts</w:t>
+      </w:r>
+      <w:proofErr w:type="spellEnd"/>
+      <w:r>
+        <w:t xml:space="preserve"> </w:t>
+      </w:r>
+      <w:r>
+        <w:rPr>
+          <w:rFonts w:hint="cs"/>
+          <w:rtl/>
+        </w:rPr>
+        <w:t xml:space="preserve"> , אשר נמצא ב </w:t>
+      </w:r>
+      <w:r>
+        <w:t>Server</w:t>
+      </w:r>
+      <w:r>
+        <w:rPr>
+          <w:rFonts w:hint="cs"/>
+          <w:rtl/>
+        </w:rPr>
+        <w:t xml:space="preserve"> ותפקידו להיות </w:t>
+      </w:r>
+      <w:r>
+        <w:rPr>
+          <w:rtl/>
+        </w:rPr>
+        <w:t>המאבטח בכניסה. הוא רץ לפני כל טעינת דף</w:t>
+      </w:r>
+      <w:r>
+        <w:t>.</w:t>
+      </w:r>
+    </w:p>
+    <w:p>
+      <w:r>
+        <w:rPr>
+          <w:rFonts w:hint="cs"/>
+          <w:rtl/>
+        </w:rPr>
+        <w:lastRenderedPageBreak/>
+        <w:t>לדוגמה :</w:t>
+      </w:r>
+      <w:r>
+        <w:t xml:space="preserve"> </w:t>
+      </w:r>
+      <w:r>
+        <w:rPr>
+          <w:rtl/>
+        </w:rPr>
+        <w:t>המשתמש מנסה להיכנס ל</w:t>
+      </w:r>
+      <w:r>
+        <w:rPr>
+          <w:rFonts w:hint="cs"/>
+          <w:rtl/>
+        </w:rPr>
+        <w:t xml:space="preserve"> </w:t>
+      </w:r>
+      <w:r>
+        <w:t>admin</w:t>
+      </w:r>
+      <w:r>
+        <w:rPr>
+          <w:rFonts w:hint="cs"/>
+          <w:rtl/>
+        </w:rPr>
+        <w:t xml:space="preserve"> , </w:t>
+      </w:r>
+      <w:r>
+        <w:rPr>
+          <w:rtl/>
+        </w:rPr>
+        <w:t>ה</w:t>
+      </w:r>
+      <w:r>
+        <w:t xml:space="preserve">-Middleware </w:t>
+      </w:r>
+      <w:r>
+        <w:rPr>
+          <w:rtl/>
+        </w:rPr>
+        <w:t>בודק: "האם יש לך</w:t>
+      </w:r>
+      <w:r>
+        <w:t xml:space="preserve"> Cookie </w:t>
+      </w:r>
+      <w:r>
+        <w:rPr>
+          <w:rtl/>
+        </w:rPr>
+        <w:t>בתוקף</w:t>
+      </w:r>
+      <w:r>
+        <w:t>?</w:t>
+      </w:r>
+      <w:r>
+        <w:t xml:space="preserve"> </w:t>
+      </w:r>
+      <w:r>
+        <w:t> </w:t>
+      </w:r>
+      <w:r>
+        <w:rPr>
+          <w:b/>
+          <w:bCs/>
+          <w:rtl/>
+        </w:rPr>
+        <w:t>יש</w:t>
+      </w:r>
+      <w:r>
+        <w:rPr>
+          <w:b/>
+          <w:bCs/>
+        </w:rPr>
+        <w:t>?</w:t>
+      </w:r>
+      <w:r>
+        <w:t> </w:t>
+      </w:r>
+      <w:r>
+        <w:rPr>
+          <w:rtl/>
+        </w:rPr>
+        <w:t>מעביר אותך ל</w:t>
+      </w:r>
+      <w:proofErr w:type="spellStart"/>
+      <w:r>
+        <w:t>layout.tsx</w:t>
+      </w:r>
+      <w:proofErr w:type="spellEnd"/>
+      <w:r>
+        <w:t>.</w:t>
+      </w:r>
+      <w:r>
+        <w:rPr>
+          <w:rFonts w:hint="cs"/>
+          <w:rtl/>
+        </w:rPr>
+        <w:t xml:space="preserve"> </w:t>
+      </w:r>
+      <w:r>
+        <w:rPr>
+          <w:b/>
+          <w:bCs/>
+          <w:rtl/>
+        </w:rPr>
+        <w:t>אין</w:t>
+      </w:r>
+      <w:r>
+        <w:rPr>
+          <w:b/>
+          <w:bCs/>
+        </w:rPr>
+        <w:t>?</w:t>
+      </w:r>
+      <w:r>
+        <w:t> </w:t>
+      </w:r>
+      <w:r>
+        <w:rPr>
+          <w:rtl/>
+        </w:rPr>
+        <w:t>מעיף אותך</w:t>
+      </w:r>
+      <w:r>
+        <w:t xml:space="preserve"> (Redirect) </w:t>
+      </w:r>
+      <w:r>
+        <w:rPr>
+          <w:rtl/>
+        </w:rPr>
+        <w:t>ל</w:t>
+      </w:r>
+      <w:r>
+        <w:t xml:space="preserve"> </w:t>
+      </w:r>
+      <w:r>
+        <w:t>login/</w:t>
+      </w:r>
+      <w:proofErr w:type="spellStart"/>
+      <w:r>
+        <w:t>page.tsx</w:t>
+      </w:r>
+      <w:proofErr w:type="spellEnd"/>
+      <w:r>
+        <w:t xml:space="preserve"> </w:t>
+      </w:r>
+      <w:r>
+        <w:rPr>
+          <w:rFonts w:hint="cs"/>
+          <w:rtl/>
+        </w:rPr>
+        <w:t>.</w:t>
+      </w:r>
+    </w:p>
+    <w:p>
+      <w:pPr>
+        <w:rPr>
+          <w:b/>
+          <w:bCs/>
+          <w:rtl/>
+        </w:rPr>
+      </w:pPr>
+    </w:p>
+    <w:p>
+      <w:pPr>
+        <w:rPr>
+          <w:b/>
+          <w:bCs/>
+        </w:rPr>
+      </w:pPr>
+      <w:r>
+        <w:rPr>
+          <w:b/>
+          <w:bCs/>
+          <w:rtl/>
+        </w:rPr>
+        <w:t>התשתית והשלד</w:t>
+      </w:r>
+      <w:r>
+        <w:rPr>
+          <w:b/>
+          <w:bCs/>
+        </w:rPr>
+        <w:t xml:space="preserve"> (Server Structure)</w:t>
+      </w:r>
+    </w:p>
+    <w:p>
+      <w:pPr>
+        <w:rPr>
+          <w:rFonts w:hint="cs"/>
+          <w:rtl/>
+        </w:rPr>
+      </w:pPr>
+      <w:r>
+        <w:rPr>
+          <w:rtl/>
+        </w:rPr>
+        <w:t>ברגע שנכנסנו, השרת בונה את המעטפת של האתר</w:t>
+      </w:r>
+      <w:r>
+        <w:t>.</w:t>
+      </w:r>
+    </w:p>
+    <w:p>
+      <w:pPr>
+        <w:rPr>
+          <w:rFonts w:hint="cs"/>
+          <w:rtl/>
+        </w:rPr>
+      </w:pPr>
+      <w:r>
+        <w:rPr>
+          <w:rFonts w:hint="cs"/>
+          <w:rtl/>
+        </w:rPr>
+        <w:t xml:space="preserve">זה נעשה על ידי </w:t>
+      </w:r>
+      <w:r>
+        <w:rPr>
+          <w:rFonts w:hint="cs"/>
+          <w:rtl/>
+        </w:rPr>
+        <w:t>הקבצים :</w:t>
+      </w:r>
+      <w:r>
+        <w:t xml:space="preserve"> </w:t>
+      </w:r>
+    </w:p>
+    <w:p>
+      <w:pPr>
+        <w:pStyle w:val="ListParagraph"/>
         <w:numPr>
           <w:ilvl w:val="0"/>
-          <w:numId w:val="1"/>
+          <w:numId w:val="11"/>
         </w:numPr>
       </w:pPr>
       <w:r>
-        <w:rPr>
-          <w:b/>
-          <w:bCs/>
-          <w:rtl/>
-        </w:rPr>
-        <w:t>הקובץ</w:t>
-      </w:r>
-      <w:r>
         <w:t> </w:t>
       </w:r>
       <w:proofErr w:type="spellStart"/>
+      <w:proofErr w:type="gramStart"/>
       <w:r>
         <w:t>src</w:t>
       </w:r>
       <w:proofErr w:type="spellEnd"/>
       <w:r>
-        <w:t>/</w:t>
+        <w:t>/app/</w:t>
       </w:r>
       <w:proofErr w:type="spellStart"/>
       <w:r>
-        <w:t>middleware.ts</w:t>
+        <w:t>layout.tsx</w:t>
       </w:r>
       <w:proofErr w:type="spellEnd"/>
       <w:r>
+        <w:t xml:space="preserve">  </w:t>
+      </w:r>
+      <w:r>
+        <w:rPr>
+          <w:rFonts w:hint="cs"/>
+          <w:rtl/>
+        </w:rPr>
+        <w:t>,</w:t>
+      </w:r>
+      <w:proofErr w:type="gramEnd"/>
+      <w:r>
+        <w:rPr>
+          <w:rFonts w:hint="cs"/>
+          <w:rtl/>
+        </w:rPr>
+        <w:t xml:space="preserve"> אשר </w:t>
+      </w:r>
+      <w:r>
+        <w:t>Server Component</w:t>
+      </w:r>
+      <w:r>
+        <w:rPr>
+          <w:rFonts w:hint="cs"/>
+          <w:rtl/>
+        </w:rPr>
+        <w:t xml:space="preserve"> ותפקידו להיות </w:t>
+      </w:r>
+      <w:r>
+        <w:rPr>
+          <w:rFonts w:hint="cs"/>
+          <w:rtl/>
+        </w:rPr>
+        <w:t>"</w:t>
+      </w:r>
+      <w:r>
+        <w:rPr>
+          <w:rtl/>
+        </w:rPr>
+        <w:t>האבא" של כל העמודים. מכיל את ה</w:t>
+      </w:r>
+      <w:r>
+        <w:t>-&lt;html&gt; </w:t>
+      </w:r>
+      <w:proofErr w:type="spellStart"/>
+      <w:r>
+        <w:rPr>
+          <w:rtl/>
+        </w:rPr>
+        <w:t>וה</w:t>
+      </w:r>
+      <w:proofErr w:type="spellEnd"/>
+      <w:r>
+        <w:t>-&lt;body&gt;</w:t>
+      </w:r>
+      <w:r>
         <w:t xml:space="preserve"> </w:t>
+      </w:r>
+      <w:r>
+        <w:rPr>
+          <w:rFonts w:hint="cs"/>
+          <w:rtl/>
+        </w:rPr>
+        <w:t xml:space="preserve"> . </w:t>
+      </w:r>
+      <w:r>
+        <w:rPr>
+          <w:rtl/>
+        </w:rPr>
+        <w:t>הוא טוען ומציג את ה</w:t>
+      </w:r>
+      <w:r>
+        <w:t xml:space="preserve"> </w:t>
+      </w:r>
+      <w:r>
+        <w:rPr>
+          <w:b/>
+          <w:bCs/>
+        </w:rPr>
+        <w:t>Navbar</w:t>
+      </w:r>
+      <w:r>
+        <w:t> </w:t>
+      </w:r>
+      <w:r>
+        <w:rPr>
+          <w:rtl/>
+        </w:rPr>
+        <w:t>בכל עמוד באתר באופן קבוע</w:t>
+      </w:r>
+      <w:r>
+        <w:t>.</w:t>
       </w:r>
     </w:p>
     <w:p>
       <w:pPr>
+        <w:pStyle w:val="ListParagraph"/>
         <w:numPr>
           <w:ilvl w:val="0"/>
-          <w:numId w:val="1"/>
+          <w:numId w:val="11"/>
         </w:numPr>
       </w:pPr>
       <w:r>
-        <w:rPr>
-          <w:b/>
-          <w:bCs/>
-          <w:rtl/>
-        </w:rPr>
-        <w:t>איפה הוא חי</w:t>
-      </w:r>
-      <w:r>
-        <w:t> </w:t>
-      </w:r>
-      <w:r>
-        <w:rPr>
-          <w:b/>
-          <w:bCs/>
-        </w:rPr>
-        <w:t>Server</w:t>
-      </w:r>
-      <w:r>
-        <w:rPr>
-          <w:b/>
-          <w:bCs/>
-        </w:rPr>
-        <w:t xml:space="preserve"> : </w:t>
+        <w:t xml:space="preserve">  </w:t>
+      </w:r>
+      <w:proofErr w:type="spellStart"/>
+      <w:r>
+        <w:t>src</w:t>
+      </w:r>
+      <w:proofErr w:type="spellEnd"/>
+      <w:r>
+        <w:t>/lib/</w:t>
+      </w:r>
+      <w:proofErr w:type="spellStart"/>
+      <w:r>
+        <w:t>supabase-server.ts</w:t>
+      </w:r>
+      <w:proofErr w:type="spellEnd"/>
+      <w:r>
+        <w:rPr>
+          <w:rFonts w:hint="cs"/>
+          <w:rtl/>
+        </w:rPr>
+        <w:t xml:space="preserve">, </w:t>
+      </w:r>
+      <w:r>
+        <w:rPr>
+          <w:rFonts w:hint="cs"/>
+          <w:rtl/>
+        </w:rPr>
+        <w:t xml:space="preserve">אשר נמצא ב </w:t>
+      </w:r>
+      <w:r>
+        <w:t>Serve</w:t>
+      </w:r>
+      <w:r>
+        <w:t>r</w:t>
+      </w:r>
+      <w:r>
+        <w:rPr>
+          <w:rFonts w:hint="cs"/>
+          <w:rtl/>
+        </w:rPr>
+        <w:t xml:space="preserve"> ומתפקד בתור </w:t>
+      </w:r>
+      <w:r>
+        <w:rPr>
+          <w:rtl/>
+        </w:rPr>
+        <w:t>צינור המאובטח לדאטה-</w:t>
+      </w:r>
+      <w:proofErr w:type="spellStart"/>
+      <w:r>
+        <w:rPr>
+          <w:rtl/>
+        </w:rPr>
+        <w:t>בייס</w:t>
+      </w:r>
+      <w:proofErr w:type="spellEnd"/>
+      <w:r>
+        <w:t>.</w:t>
+      </w:r>
+      <w:r>
+        <w:rPr>
+          <w:rFonts w:hint="cs"/>
+          <w:rtl/>
+        </w:rPr>
+        <w:t xml:space="preserve"> הוא </w:t>
+      </w:r>
+      <w:r>
+        <w:rPr>
+          <w:rtl/>
+        </w:rPr>
+        <w:t>משמש אך ורק את קבצי השרת (כמו </w:t>
+      </w:r>
+      <w:r>
+        <w:t>grades/page </w:t>
+      </w:r>
+      <w:r>
+        <w:rPr>
+          <w:rFonts w:hint="cs"/>
+          <w:rtl/>
+        </w:rPr>
+        <w:t xml:space="preserve"> </w:t>
+      </w:r>
+      <w:r>
+        <w:rPr>
+          <w:rtl/>
+        </w:rPr>
+        <w:t>או </w:t>
+      </w:r>
+      <w:r>
+        <w:t xml:space="preserve">layout </w:t>
+      </w:r>
+      <w:r>
+        <w:rPr>
+          <w:rFonts w:hint="cs"/>
+          <w:rtl/>
+        </w:rPr>
+        <w:t xml:space="preserve"> ) </w:t>
+      </w:r>
+      <w:r>
+        <w:rPr>
+          <w:rtl/>
+        </w:rPr>
+        <w:t>כדי לקרוא נתונים תוך שימוש ב</w:t>
+      </w:r>
+      <w:r>
+        <w:t xml:space="preserve">-Cookies </w:t>
+      </w:r>
+      <w:r>
+        <w:rPr>
+          <w:rtl/>
+        </w:rPr>
+        <w:t>של המשתמש</w:t>
+      </w:r>
+      <w:r>
+        <w:t>.</w:t>
       </w:r>
     </w:p>
     <w:p>
       <w:pPr>
+        <w:rPr>
+          <w:b/>
+          <w:bCs/>
+        </w:rPr>
+      </w:pPr>
+      <w:r>
+        <w:rPr>
+          <w:b/>
+          <w:bCs/>
+          <w:rtl/>
+        </w:rPr>
+        <w:t>תצוגת הנתונים</w:t>
+      </w:r>
+      <w:r>
+        <w:rPr>
+          <w:b/>
+          <w:bCs/>
+        </w:rPr>
+        <w:t xml:space="preserve"> (Read Data)</w:t>
+      </w:r>
+    </w:p>
+    <w:p>
+      <w:pPr>
+        <w:rPr>
+          <w:rtl/>
+        </w:rPr>
+      </w:pPr>
+      <w:r>
+        <w:rPr>
+          <w:rFonts w:hint="cs"/>
+          <w:rtl/>
+        </w:rPr>
+        <w:t>הצג</w:t>
+      </w:r>
+      <w:r>
+        <w:rPr>
+          <w:rFonts w:hint="cs"/>
+          <w:rtl/>
+        </w:rPr>
+        <w:t xml:space="preserve">ת המידע </w:t>
+      </w:r>
+      <w:r>
+        <w:rPr>
+          <w:rtl/>
+        </w:rPr>
+        <w:t>למנהל</w:t>
+      </w:r>
+      <w:r>
+        <w:rPr>
+          <w:rFonts w:hint="cs"/>
+          <w:rtl/>
+        </w:rPr>
+        <w:t xml:space="preserve"> , </w:t>
+      </w:r>
+      <w:r>
+        <w:rPr>
+          <w:rtl/>
+        </w:rPr>
+        <w:t>קורה בצד שרת לביצועים מקסימליים</w:t>
+      </w:r>
+      <w:r>
+        <w:rPr>
+          <w:rFonts w:hint="cs"/>
+          <w:rtl/>
+        </w:rPr>
+        <w:t xml:space="preserve"> בעזרת הקבצים :</w:t>
+      </w:r>
+    </w:p>
+    <w:p>
+      <w:pPr>
+        <w:pStyle w:val="ListParagraph"/>
         <w:numPr>
           <w:ilvl w:val="0"/>
-          <w:numId w:val="1"/>
+          <w:numId w:val="13"/>
         </w:numPr>
       </w:pPr>
-      <w:r>
-        <w:rPr>
-          <w:b/>
-          <w:bCs/>
-          <w:rtl/>
-        </w:rPr>
-        <w:lastRenderedPageBreak/>
-        <w:t>התפקיד</w:t>
-      </w:r>
-      <w:r>
-        <w:rPr>
-          <w:b/>
-          <w:bCs/>
-        </w:rPr>
-        <w:t>:</w:t>
-      </w:r>
+      <w:proofErr w:type="spellStart"/>
+      <w:proofErr w:type="gramStart"/>
+      <w:r>
+        <w:t>src</w:t>
+      </w:r>
+      <w:proofErr w:type="spellEnd"/>
+      <w:r>
+        <w:t>/app/admin/grades/</w:t>
+      </w:r>
+      <w:proofErr w:type="spellStart"/>
+      <w:r>
+        <w:t>page.tsx</w:t>
+      </w:r>
+      <w:proofErr w:type="spellEnd"/>
+      <w:r>
+        <w:t xml:space="preserve"> </w:t>
+      </w:r>
+      <w:r>
+        <w:rPr>
+          <w:rFonts w:hint="cs"/>
+          <w:rtl/>
+        </w:rPr>
+        <w:t xml:space="preserve"> ,</w:t>
+      </w:r>
+      <w:proofErr w:type="gramEnd"/>
+      <w:r>
+        <w:rPr>
+          <w:rFonts w:hint="cs"/>
+          <w:rtl/>
+        </w:rPr>
+        <w:t xml:space="preserve"> אשר </w:t>
+      </w:r>
+      <w:r>
+        <w:t>Server Component</w:t>
+      </w:r>
+      <w:r>
+        <w:rPr>
+          <w:rFonts w:hint="cs"/>
+          <w:rtl/>
+        </w:rPr>
+        <w:t xml:space="preserve"> ש</w:t>
+      </w:r>
+      <w:r>
+        <w:rPr>
+          <w:rtl/>
+        </w:rPr>
+        <w:t>מציג את טבלת הציונים</w:t>
+      </w:r>
+      <w:r>
+        <w:t>.</w:t>
+      </w:r>
+      <w:r>
+        <w:rPr>
+          <w:rFonts w:hint="cs"/>
+          <w:rtl/>
+        </w:rPr>
+        <w:t xml:space="preserve"> הוא מתחבר </w:t>
+      </w:r>
+      <w:r>
+        <w:rPr>
+          <w:rtl/>
+        </w:rPr>
+        <w:t>ל</w:t>
+      </w:r>
+      <w:r>
+        <w:rPr>
+          <w:rFonts w:hint="cs"/>
+          <w:rtl/>
+        </w:rPr>
+        <w:t xml:space="preserve"> </w:t>
+      </w:r>
+      <w:r>
+        <w:t>lib/</w:t>
+      </w:r>
+      <w:proofErr w:type="spellStart"/>
+      <w:r>
+        <w:t>supabase-server.ts</w:t>
+      </w:r>
+      <w:proofErr w:type="spellEnd"/>
+      <w:r>
+        <w:rPr>
+          <w:rFonts w:hint="cs"/>
+          <w:rtl/>
+        </w:rPr>
+        <w:t xml:space="preserve"> ומ</w:t>
+      </w:r>
+      <w:r>
+        <w:rPr>
+          <w:rtl/>
+        </w:rPr>
+        <w:t>ושך את הנתונים מ</w:t>
+      </w:r>
+      <w:r>
+        <w:t xml:space="preserve"> </w:t>
+      </w:r>
+      <w:proofErr w:type="spellStart"/>
+      <w:r>
+        <w:t>Supabase</w:t>
+      </w:r>
+      <w:proofErr w:type="spellEnd"/>
       <w:r>
         <w:t> </w:t>
       </w:r>
@@ -380,7 +1070,7 @@
         <w:rPr>
           <w:rtl/>
         </w:rPr>
-        <w:t>זהו המאבטח בכניסה. הוא רץ לפני כל טעינת דף</w:t>
+        <w:t>בשרת</w:t>
       </w:r>
       <w:r>
         <w:t>.</w:t>
@@ -388,122 +1078,279 @@
     </w:p>
     <w:p>
       <w:pPr>
+        <w:pStyle w:val="ListParagraph"/>
         <w:numPr>
           <w:ilvl w:val="0"/>
-          <w:numId w:val="1"/>
+          <w:numId w:val="13"/>
         </w:numPr>
-      </w:pPr>
-      <w:r>
-        <w:rPr>
-          <w:b/>
-          <w:bCs/>
-          <w:rtl/>
-        </w:rPr>
-        <w:t>החיבור</w:t>
-      </w:r>
-      <w:r>
-        <w:rPr>
-          <w:b/>
-          <w:bCs/>
-        </w:rPr>
-        <w:t>:</w:t>
+        <w:rPr>
+          <w:rtl/>
+        </w:rPr>
+      </w:pPr>
+      <w:r>
+        <w:rPr>
+          <w:rtl/>
+        </w:rPr>
+        <w:t>שולח למשתמש</w:t>
+      </w:r>
+      <w:r>
+        <w:t xml:space="preserve"> HTML </w:t>
+      </w:r>
+      <w:r>
+        <w:rPr>
+          <w:rtl/>
+        </w:rPr>
+        <w:t>מוכן עם הטבלה (ללא צורך בטעינה נוספת בדפדפן)</w:t>
+      </w:r>
+      <w:r>
+        <w:t>.</w:t>
       </w:r>
     </w:p>
     <w:p>
       <w:pPr>
-        <w:numPr>
-          <w:ilvl w:val="1"/>
-          <w:numId w:val="1"/>
-        </w:numPr>
-      </w:pPr>
-      <w:r>
-        <w:rPr>
-          <w:rtl/>
-        </w:rPr>
-        <w:t>המשתמש מנסה להיכנס ל</w:t>
-      </w:r>
-      <w:r>
-        <w:t>admin</w:t>
+        <w:rPr>
+          <w:b/>
+          <w:bCs/>
+        </w:rPr>
+      </w:pPr>
+      <w:r>
+        <w:rPr>
+          <w:b/>
+          <w:bCs/>
+          <w:rtl/>
+        </w:rPr>
+        <w:t>אינטראקציה ופעולות</w:t>
+      </w:r>
+      <w:r>
+        <w:rPr>
+          <w:b/>
+          <w:bCs/>
+        </w:rPr>
+        <w:t xml:space="preserve"> (Write Data)</w:t>
       </w:r>
     </w:p>
     <w:p>
       <w:pPr>
-        <w:numPr>
-          <w:ilvl w:val="1"/>
-          <w:numId w:val="1"/>
-        </w:numPr>
-      </w:pPr>
-      <w:r>
-        <w:rPr>
-          <w:rtl/>
-        </w:rPr>
-        <w:t>ה</w:t>
-      </w:r>
-      <w:r>
-        <w:t xml:space="preserve">-Middleware </w:t>
-      </w:r>
-      <w:r>
-        <w:rPr>
-          <w:rtl/>
-        </w:rPr>
-        <w:t>בודק: "האם יש לך</w:t>
-      </w:r>
-      <w:r>
-        <w:t xml:space="preserve"> Cookie </w:t>
-      </w:r>
-      <w:r>
-        <w:rPr>
-          <w:rtl/>
-        </w:rPr>
-        <w:t>בתוקף</w:t>
-      </w:r>
-      <w:r>
-        <w:t>?".</w:t>
+        <w:rPr>
+          <w:rtl/>
+        </w:rPr>
+      </w:pPr>
+      <w:r>
+        <w:rPr>
+          <w:rtl/>
+        </w:rPr>
+        <w:t>כשהמשתמש רוצה לבצע פעולה (להקליד, ללחוץ), אנחנו עוברים לצד הלקוח (הדפדפן)</w:t>
+      </w:r>
+      <w:r>
+        <w:rPr>
+          <w:rFonts w:hint="cs"/>
+          <w:rtl/>
+        </w:rPr>
+        <w:t xml:space="preserve"> בעזרת הקבצים : </w:t>
       </w:r>
     </w:p>
     <w:p>
       <w:pPr>
+        <w:pStyle w:val="ListParagraph"/>
         <w:numPr>
-          <w:ilvl w:val="1"/>
-          <w:numId w:val="1"/>
+          <w:ilvl w:val="0"/>
+          <w:numId w:val="15"/>
         </w:numPr>
       </w:pPr>
       <w:r>
-        <w:rPr>
-          <w:rFonts w:ascii="Segoe UI Emoji" w:hAnsi="Segoe UI Emoji" w:cs="Segoe UI Emoji"/>
-        </w:rPr>
-        <w:t>✅</w:t>
-      </w:r>
-      <w:r>
         <w:t> </w:t>
       </w:r>
-      <w:r>
-        <w:rPr>
-          <w:b/>
-          <w:bCs/>
-          <w:rtl/>
-        </w:rPr>
-        <w:t>יש</w:t>
-      </w:r>
-      <w:r>
-        <w:rPr>
-          <w:b/>
-          <w:bCs/>
-        </w:rPr>
-        <w:t>?</w:t>
+      <w:proofErr w:type="spellStart"/>
+      <w:proofErr w:type="gramStart"/>
+      <w:r>
+        <w:t>src</w:t>
+      </w:r>
+      <w:proofErr w:type="spellEnd"/>
+      <w:r>
+        <w:t>/app/admin/</w:t>
+      </w:r>
+      <w:proofErr w:type="spellStart"/>
+      <w:r>
+        <w:t>upload_new_grade</w:t>
+      </w:r>
+      <w:proofErr w:type="spellEnd"/>
+      <w:r>
+        <w:t>/</w:t>
+      </w:r>
+      <w:proofErr w:type="spellStart"/>
+      <w:r>
+        <w:t>page.tsx</w:t>
+      </w:r>
+      <w:proofErr w:type="spellEnd"/>
+      <w:r>
+        <w:t xml:space="preserve"> </w:t>
+      </w:r>
+      <w:r>
+        <w:rPr>
+          <w:rFonts w:hint="cs"/>
+          <w:rtl/>
+        </w:rPr>
+        <w:t>,</w:t>
+      </w:r>
+      <w:proofErr w:type="gramEnd"/>
+      <w:r>
+        <w:rPr>
+          <w:rFonts w:hint="cs"/>
+          <w:rtl/>
+        </w:rPr>
+        <w:t xml:space="preserve"> אשר </w:t>
+      </w:r>
+      <w:r>
+        <w:t xml:space="preserve">Client </w:t>
+      </w:r>
+      <w:proofErr w:type="gramStart"/>
+      <w:r>
+        <w:t>Component</w:t>
       </w:r>
       <w:r>
         <w:t> </w:t>
       </w:r>
       <w:r>
-        <w:rPr>
-          <w:rtl/>
-        </w:rPr>
-        <w:t>מעביר אותך ל</w:t>
+        <w:t xml:space="preserve"> </w:t>
+      </w:r>
+      <w:r>
+        <w:rPr>
+          <w:rFonts w:hint="cs"/>
+          <w:rtl/>
+        </w:rPr>
+        <w:t>,</w:t>
+      </w:r>
+      <w:proofErr w:type="gramEnd"/>
+      <w:r>
+        <w:rPr>
+          <w:rFonts w:hint="cs"/>
+          <w:rtl/>
+        </w:rPr>
+        <w:t xml:space="preserve"> </w:t>
+      </w:r>
+      <w:r>
+        <w:rPr>
+          <w:rtl/>
+        </w:rPr>
+        <w:t>יש לו </w:t>
+      </w:r>
+      <w:r>
+        <w:t>'use client'</w:t>
+      </w:r>
+      <w:r>
+        <w:rPr>
+          <w:rFonts w:hint="cs"/>
+          <w:rtl/>
+        </w:rPr>
+        <w:t xml:space="preserve"> ותפקידו </w:t>
+      </w:r>
+      <w:proofErr w:type="gramStart"/>
+      <w:r>
+        <w:rPr>
+          <w:rFonts w:hint="cs"/>
+          <w:rtl/>
+        </w:rPr>
+        <w:t xml:space="preserve">להיות </w:t>
+      </w:r>
+      <w:r>
+        <w:t> </w:t>
+      </w:r>
+      <w:r>
+        <w:rPr>
+          <w:rtl/>
+        </w:rPr>
+        <w:t>טופס</w:t>
+      </w:r>
+      <w:proofErr w:type="gramEnd"/>
+      <w:r>
+        <w:rPr>
+          <w:rtl/>
+        </w:rPr>
+        <w:t xml:space="preserve"> להוספת ציון חדש. מנהל את ה</w:t>
+      </w:r>
+      <w:r>
+        <w:t xml:space="preserve">-State </w:t>
+      </w:r>
+      <w:r>
+        <w:rPr>
+          <w:rtl/>
+        </w:rPr>
+        <w:t>של השדות (שם, מקצוע, ציון)</w:t>
+      </w:r>
+      <w:r>
+        <w:t>.</w:t>
+      </w:r>
+      <w:r>
+        <w:rPr>
+          <w:rFonts w:hint="cs"/>
+          <w:rtl/>
+        </w:rPr>
+        <w:t xml:space="preserve"> </w:t>
       </w:r>
       <w:proofErr w:type="spellStart"/>
       <w:r>
-        <w:t>layout.tsx</w:t>
+        <w:rPr>
+          <w:rFonts w:hint="cs"/>
+          <w:rtl/>
+        </w:rPr>
+        <w:t>נהוא</w:t>
+      </w:r>
+      <w:proofErr w:type="spellEnd"/>
+      <w:r>
+        <w:rPr>
+          <w:rFonts w:hint="cs"/>
+          <w:rtl/>
+        </w:rPr>
+        <w:t xml:space="preserve"> מתחבר בעזרת </w:t>
+      </w:r>
+      <w:r>
+        <w:t xml:space="preserve">-Hook </w:t>
+      </w:r>
+      <w:r>
+        <w:rPr>
+          <w:rtl/>
+        </w:rPr>
+        <w:t>המיוחד</w:t>
+      </w:r>
+      <w:r>
+        <w:t xml:space="preserve"> (</w:t>
+      </w:r>
+      <w:proofErr w:type="spellStart"/>
+      <w:r>
+        <w:t>useSupabase</w:t>
+      </w:r>
+      <w:proofErr w:type="spellEnd"/>
+      <w:r>
+        <w:t xml:space="preserve">) </w:t>
+      </w:r>
+      <w:r>
+        <w:rPr>
+          <w:rtl/>
+        </w:rPr>
+        <w:t>כדי לשלוח פקודת </w:t>
+      </w:r>
+      <w:r>
+        <w:t>INSERT </w:t>
+      </w:r>
+      <w:r>
+        <w:rPr>
+          <w:rFonts w:hint="cs"/>
+          <w:rtl/>
+        </w:rPr>
+        <w:t xml:space="preserve"> </w:t>
+      </w:r>
+      <w:r>
+        <w:rPr>
+          <w:rtl/>
+        </w:rPr>
+        <w:t>לדאטה-</w:t>
+      </w:r>
+      <w:proofErr w:type="spellStart"/>
+      <w:r>
+        <w:rPr>
+          <w:rtl/>
+        </w:rPr>
+        <w:t>בייס</w:t>
       </w:r>
       <w:proofErr w:type="spellEnd"/>
       <w:r>
@@ -512,127 +1359,13 @@
     </w:p>
     <w:p>
       <w:pPr>
-        <w:numPr>
-          <w:ilvl w:val="1"/>
-          <w:numId w:val="1"/>
-        </w:numPr>
-      </w:pPr>
-      <w:r>
-        <w:rPr>
-          <w:rFonts w:ascii="Segoe UI Emoji" w:hAnsi="Segoe UI Emoji" w:cs="Segoe UI Emoji"/>
-        </w:rPr>
-        <w:t>❌</w:t>
-      </w:r>
-      <w:r>
-        <w:t> </w:t>
-      </w:r>
-      <w:r>
-        <w:rPr>
-          <w:b/>
-          <w:bCs/>
-          <w:rtl/>
-        </w:rPr>
-        <w:t>אין</w:t>
-      </w:r>
-      <w:r>
-        <w:rPr>
-          <w:b/>
-          <w:bCs/>
-        </w:rPr>
-        <w:t>?</w:t>
-      </w:r>
-      <w:r>
-        <w:t> </w:t>
-      </w:r>
-      <w:r>
-        <w:rPr>
-          <w:rtl/>
-        </w:rPr>
-        <w:t>מעיף אותך</w:t>
-      </w:r>
-      <w:r>
-        <w:t xml:space="preserve"> (Redirect) </w:t>
-      </w:r>
-      <w:r>
-        <w:rPr>
-          <w:rtl/>
-        </w:rPr>
-        <w:t>ל</w:t>
-      </w:r>
-      <w:r>
-        <w:t xml:space="preserve"> </w:t>
-      </w:r>
-      <w:r>
-        <w:t>login/</w:t>
-      </w:r>
-      <w:proofErr w:type="spellStart"/>
-      <w:r>
-        <w:t>page.tsx</w:t>
-      </w:r>
-      <w:proofErr w:type="spellEnd"/>
-      <w:r>
-        <w:t xml:space="preserve"> </w:t>
-      </w:r>
-    </w:p>
-    <w:p>
-      <w:pPr>
-        <w:rPr>
-          <w:b/>
-          <w:bCs/>
-          <w:rtl/>
-        </w:rPr>
-      </w:pPr>
-    </w:p>
-    <w:p>
-      <w:pPr>
-        <w:rPr>
-          <w:b/>
-          <w:bCs/>
-        </w:rPr>
-      </w:pPr>
-      <w:r>
-        <w:rPr>
-          <w:b/>
-          <w:bCs/>
-          <w:rtl/>
-        </w:rPr>
-        <w:t>צעד שני: התשתית והשלד</w:t>
-      </w:r>
-      <w:r>
-        <w:rPr>
-          <w:b/>
-          <w:bCs/>
-        </w:rPr>
-        <w:t xml:space="preserve"> (Server Structure)</w:t>
-      </w:r>
-    </w:p>
-    <w:p>
-      <w:r>
-        <w:rPr>
-          <w:rtl/>
-        </w:rPr>
-        <w:t>ברגע שנכנסנו, השרת בונה את המעטפת של האתר</w:t>
-      </w:r>
-      <w:r>
-        <w:t>.</w:t>
-      </w:r>
-    </w:p>
-    <w:p>
-      <w:pPr>
+        <w:pStyle w:val="ListParagraph"/>
         <w:numPr>
           <w:ilvl w:val="0"/>
-          <w:numId w:val="2"/>
+          <w:numId w:val="15"/>
         </w:numPr>
       </w:pPr>
       <w:r>
-        <w:rPr>
-          <w:b/>
-          <w:bCs/>
-          <w:rtl/>
-        </w:rPr>
-        <w:t>הקובץ</w:t>
-      </w:r>
-      <w:r>
         <w:t> </w:t>
       </w:r>
       <w:proofErr w:type="spellStart"/>
@@ -641,1166 +1374,223 @@
       </w:r>
       <w:proofErr w:type="spellEnd"/>
       <w:r>
-        <w:t>/app/</w:t>
+        <w:t>/hooks/</w:t>
       </w:r>
       <w:proofErr w:type="spellStart"/>
-      <w:r>
-        <w:t>layout.tsx</w:t>
+      <w:proofErr w:type="gramStart"/>
+      <w:r>
+        <w:t>useSupabase.ts</w:t>
       </w:r>
       <w:proofErr w:type="spellEnd"/>
       <w:r>
-        <w:t xml:space="preserve"> : </w:t>
-      </w:r>
-    </w:p>
-    <w:p>
-      <w:pPr>
-        <w:numPr>
-          <w:ilvl w:val="0"/>
-          <w:numId w:val="2"/>
-        </w:numPr>
-      </w:pPr>
-      <w:r>
-        <w:rPr>
-          <w:b/>
-          <w:bCs/>
-          <w:rtl/>
-        </w:rPr>
-        <w:t>איפה הוא חי</w:t>
+        <w:t xml:space="preserve"> </w:t>
+      </w:r>
+      <w:r>
+        <w:rPr>
+          <w:rFonts w:hint="cs"/>
+          <w:rtl/>
+        </w:rPr>
+        <w:t>,</w:t>
+      </w:r>
+      <w:proofErr w:type="gramEnd"/>
+      <w:r>
+        <w:rPr>
+          <w:rFonts w:hint="cs"/>
+          <w:rtl/>
+        </w:rPr>
+        <w:t xml:space="preserve"> אשר </w:t>
+      </w:r>
+      <w:r>
+        <w:t>Client Tool</w:t>
+      </w:r>
+      <w:r>
+        <w:t xml:space="preserve"> </w:t>
+      </w:r>
+      <w:r>
+        <w:rPr>
+          <w:rFonts w:hint="cs"/>
+          <w:rtl/>
+        </w:rPr>
+        <w:t xml:space="preserve">  ותפקידו </w:t>
+      </w:r>
+      <w:proofErr w:type="gramStart"/>
+      <w:r>
+        <w:rPr>
+          <w:rFonts w:hint="cs"/>
+          <w:rtl/>
+        </w:rPr>
+        <w:t xml:space="preserve">להיות </w:t>
       </w:r>
       <w:r>
         <w:t> </w:t>
       </w:r>
       <w:r>
         <w:rPr>
-          <w:b/>
-          <w:bCs/>
-        </w:rPr>
-        <w:t>Server Component</w:t>
-      </w:r>
-      <w:r>
-        <w:t xml:space="preserve"> ?</w:t>
-      </w:r>
-    </w:p>
-    <w:p>
-      <w:pPr>
-        <w:numPr>
-          <w:ilvl w:val="0"/>
-          <w:numId w:val="2"/>
-        </w:numPr>
-      </w:pPr>
-      <w:r>
-        <w:rPr>
-          <w:b/>
-          <w:bCs/>
-          <w:rtl/>
-        </w:rPr>
-        <w:t>התפקיד</w:t>
-      </w:r>
-      <w:r>
-        <w:rPr>
-          <w:b/>
-          <w:bCs/>
-        </w:rPr>
-        <w:t>:</w:t>
+          <w:rtl/>
+        </w:rPr>
+        <w:t>הצינור</w:t>
+      </w:r>
+      <w:proofErr w:type="gramEnd"/>
+      <w:r>
+        <w:rPr>
+          <w:rtl/>
+        </w:rPr>
+        <w:t xml:space="preserve"> של הדפדפן לדאטה-</w:t>
+      </w:r>
+      <w:proofErr w:type="spellStart"/>
+      <w:r>
+        <w:rPr>
+          <w:rtl/>
+        </w:rPr>
+        <w:t>בייס</w:t>
+      </w:r>
+      <w:proofErr w:type="spellEnd"/>
+      <w:r>
+        <w:t>.</w:t>
+      </w:r>
+      <w:r>
+        <w:rPr>
+          <w:rFonts w:hint="cs"/>
+          <w:rtl/>
+        </w:rPr>
+        <w:t xml:space="preserve"> הוא</w:t>
       </w:r>
       <w:r>
         <w:t> </w:t>
       </w:r>
       <w:r>
         <w:rPr>
-          <w:rFonts w:hint="cs"/>
-          <w:rtl/>
-        </w:rPr>
-        <w:t xml:space="preserve"> "</w:t>
-      </w:r>
-      <w:r>
-        <w:rPr>
-          <w:rtl/>
-        </w:rPr>
-        <w:t>האבא" של כל העמודים. מכיל את ה</w:t>
-      </w:r>
-      <w:r>
-        <w:t>-&lt;html&gt; </w:t>
+          <w:rtl/>
+        </w:rPr>
+        <w:t>מספק לכל רכיבי הלקוח</w:t>
+      </w:r>
+      <w:r>
+        <w:t xml:space="preserve"> (Navbar, Upload, Login) </w:t>
+      </w:r>
+      <w:r>
+        <w:rPr>
+          <w:rtl/>
+        </w:rPr>
+        <w:t>את הגישה ל</w:t>
       </w:r>
       <w:proofErr w:type="spellStart"/>
       <w:r>
-        <w:rPr>
-          <w:rtl/>
-        </w:rPr>
-        <w:t>וה</w:t>
-      </w:r>
-      <w:proofErr w:type="spellEnd"/>
-      <w:r>
-        <w:t>-&lt;body&gt;</w:t>
-      </w:r>
-    </w:p>
-    <w:p>
-      <w:pPr>
-        <w:numPr>
-          <w:ilvl w:val="0"/>
-          <w:numId w:val="2"/>
-        </w:numPr>
-      </w:pPr>
-      <w:r>
-        <w:rPr>
-          <w:b/>
-          <w:bCs/>
-          <w:rtl/>
-        </w:rPr>
-        <w:t>החיבור</w:t>
-      </w:r>
-      <w:r>
-        <w:rPr>
-          <w:b/>
-          <w:bCs/>
-        </w:rPr>
-        <w:t>:</w:t>
-      </w:r>
-      <w:r>
-        <w:t> </w:t>
-      </w:r>
-      <w:r>
-        <w:rPr>
-          <w:rtl/>
-        </w:rPr>
-        <w:t>הוא טוען ומציג את ה</w:t>
-      </w:r>
-      <w:r>
-        <w:t xml:space="preserve"> </w:t>
-      </w:r>
-      <w:r>
-        <w:rPr>
-          <w:b/>
-          <w:bCs/>
-        </w:rPr>
-        <w:t>Navbar</w:t>
-      </w:r>
-      <w:r>
-        <w:t> </w:t>
-      </w:r>
-      <w:r>
-        <w:rPr>
-          <w:rtl/>
-        </w:rPr>
-        <w:t>בכל עמוד באתר באופן קבוע</w:t>
-      </w:r>
-      <w:r>
-        <w:t>.</w:t>
-      </w:r>
-    </w:p>
-    <w:p>
-      <w:pPr>
-        <w:numPr>
-          <w:ilvl w:val="0"/>
-          <w:numId w:val="2"/>
-        </w:numPr>
-      </w:pPr>
-      <w:r>
-        <w:rPr>
-          <w:b/>
-          <w:bCs/>
-          <w:rtl/>
-        </w:rPr>
-        <w:t>הקובץ</w:t>
-      </w:r>
-      <w:proofErr w:type="spellStart"/>
-      <w:r>
-        <w:t>src</w:t>
-      </w:r>
-      <w:proofErr w:type="spellEnd"/>
-      <w:r>
-        <w:t>/lib/</w:t>
-      </w:r>
-      <w:proofErr w:type="spellStart"/>
-      <w:r>
-        <w:t>supabase-server.ts</w:t>
-      </w:r>
-      <w:proofErr w:type="spellEnd"/>
-      <w:r>
-        <w:t xml:space="preserve"> </w:t>
-      </w:r>
-    </w:p>
-    <w:p>
-      <w:pPr>
-        <w:numPr>
-          <w:ilvl w:val="0"/>
-          <w:numId w:val="2"/>
-        </w:numPr>
-      </w:pPr>
-      <w:r>
-        <w:rPr>
-          <w:b/>
-          <w:bCs/>
-          <w:rtl/>
-        </w:rPr>
-        <w:t>איפה הוא חי</w:t>
-      </w:r>
-      <w:r>
-        <w:t> </w:t>
-      </w:r>
-      <w:r>
-        <w:rPr>
-          <w:b/>
-          <w:bCs/>
-        </w:rPr>
-        <w:t>Server Only</w:t>
-      </w:r>
-      <w:r>
-        <w:t>?</w:t>
-      </w:r>
-    </w:p>
-    <w:p>
-      <w:pPr>
-        <w:numPr>
-          <w:ilvl w:val="0"/>
-          <w:numId w:val="2"/>
-        </w:numPr>
-      </w:pPr>
-      <w:r>
-        <w:rPr>
-          <w:b/>
-          <w:bCs/>
-          <w:rtl/>
-        </w:rPr>
-        <w:t>התפקיד</w:t>
-      </w:r>
-      <w:r>
-        <w:rPr>
-          <w:b/>
-          <w:bCs/>
-        </w:rPr>
-        <w:t>:</w:t>
-      </w:r>
-      <w:r>
-        <w:t> </w:t>
-      </w:r>
-      <w:r>
-        <w:rPr>
-          <w:rtl/>
-        </w:rPr>
-        <w:t>הצינור המאובטח לדאטה-</w:t>
-      </w:r>
-      <w:proofErr w:type="spellStart"/>
-      <w:r>
-        <w:rPr>
-          <w:rtl/>
-        </w:rPr>
-        <w:t>בייס</w:t>
-      </w:r>
-      <w:proofErr w:type="spellEnd"/>
-      <w:r>
-        <w:t>.</w:t>
-      </w:r>
-    </w:p>
-    <w:p>
-      <w:pPr>
-        <w:numPr>
-          <w:ilvl w:val="0"/>
-          <w:numId w:val="2"/>
-        </w:numPr>
-      </w:pPr>
-      <w:r>
-        <w:rPr>
-          <w:b/>
-          <w:bCs/>
-          <w:rtl/>
-        </w:rPr>
-        <w:t>החיבור</w:t>
-      </w:r>
-      <w:r>
-        <w:rPr>
-          <w:b/>
-          <w:bCs/>
-        </w:rPr>
-        <w:t>:</w:t>
-      </w:r>
-      <w:r>
-        <w:t> </w:t>
-      </w:r>
-      <w:r>
-        <w:rPr>
-          <w:rtl/>
-        </w:rPr>
-        <w:t>משמש אך ורק את קבצי השרת (כמו </w:t>
-      </w:r>
-      <w:r>
-        <w:t>grades/page </w:t>
-      </w:r>
-      <w:r>
-        <w:rPr>
-          <w:rFonts w:hint="cs"/>
-          <w:rtl/>
-        </w:rPr>
-        <w:t xml:space="preserve"> </w:t>
-      </w:r>
-      <w:r>
-        <w:rPr>
-          <w:rtl/>
-        </w:rPr>
-        <w:t>או </w:t>
-      </w:r>
-      <w:r>
-        <w:t xml:space="preserve">layout </w:t>
-      </w:r>
-      <w:r>
-        <w:rPr>
-          <w:rFonts w:hint="cs"/>
-          <w:rtl/>
-        </w:rPr>
-        <w:t xml:space="preserve"> ) </w:t>
-      </w:r>
-      <w:r>
-        <w:rPr>
-          <w:rtl/>
-        </w:rPr>
-        <w:t>כדי לקרוא נתונים תוך שימוש ב</w:t>
-      </w:r>
-      <w:r>
-        <w:t xml:space="preserve">-Cookies </w:t>
-      </w:r>
-      <w:r>
-        <w:rPr>
-          <w:rtl/>
-        </w:rPr>
-        <w:t>של המשתמש</w:t>
-      </w:r>
-      <w:r>
-        <w:t>.</w:t>
-      </w:r>
-    </w:p>
-    <w:p>
-      <w:pPr>
-        <w:rPr>
-          <w:b/>
-          <w:bCs/>
-          <w:rtl/>
-        </w:rPr>
-      </w:pPr>
-    </w:p>
-    <w:p>
-      <w:pPr>
-        <w:rPr>
-          <w:b/>
-          <w:bCs/>
-        </w:rPr>
-      </w:pPr>
-      <w:r>
-        <w:rPr>
-          <w:b/>
-          <w:bCs/>
-          <w:rtl/>
-        </w:rPr>
-        <w:t>צעד שלישי: תצוגת הנתונים</w:t>
-      </w:r>
-      <w:r>
-        <w:rPr>
-          <w:b/>
-          <w:bCs/>
-        </w:rPr>
-        <w:t xml:space="preserve"> (Read Data)</w:t>
-      </w:r>
-    </w:p>
-    <w:p>
-      <w:r>
-        <w:rPr>
-          <w:rtl/>
-        </w:rPr>
-        <w:t>כעת אנחנו מציגים למנהל את המידע. זה קורה בצד שרת לביצועים מקסימליים</w:t>
-      </w:r>
-      <w:r>
-        <w:t>.</w:t>
-      </w:r>
-    </w:p>
-    <w:p>
-      <w:pPr>
-        <w:numPr>
-          <w:ilvl w:val="0"/>
-          <w:numId w:val="3"/>
-        </w:numPr>
-      </w:pPr>
-      <w:r>
-        <w:rPr>
-          <w:b/>
-          <w:bCs/>
-          <w:rtl/>
-        </w:rPr>
-        <w:t>הקובץ</w:t>
-      </w:r>
-      <w:r>
-        <w:t> </w:t>
-      </w:r>
-      <w:proofErr w:type="spellStart"/>
-      <w:r>
-        <w:t>src</w:t>
-      </w:r>
-      <w:proofErr w:type="spellEnd"/>
-      <w:r>
-        <w:t>/app/admin/grades/</w:t>
-      </w:r>
-      <w:proofErr w:type="spellStart"/>
-      <w:r>
-        <w:t>page.tsx</w:t>
-      </w:r>
-      <w:proofErr w:type="spellEnd"/>
-      <w:r>
-        <w:t xml:space="preserve"> :</w:t>
-      </w:r>
-    </w:p>
-    <w:p>
-      <w:pPr>
-        <w:numPr>
-          <w:ilvl w:val="0"/>
-          <w:numId w:val="3"/>
-        </w:numPr>
-      </w:pPr>
-      <w:r>
-        <w:rPr>
-          <w:b/>
-          <w:bCs/>
-          <w:rtl/>
-        </w:rPr>
-        <w:t>איפה הוא חי</w:t>
-      </w:r>
-      <w:r>
-        <w:t> </w:t>
-      </w:r>
-      <w:r>
-        <w:rPr>
-          <w:b/>
-          <w:bCs/>
-        </w:rPr>
-        <w:t>Server Component</w:t>
-      </w:r>
-      <w:r>
-        <w:t xml:space="preserve"> ?</w:t>
-      </w:r>
-    </w:p>
-    <w:p>
-      <w:pPr>
-        <w:numPr>
-          <w:ilvl w:val="0"/>
-          <w:numId w:val="3"/>
-        </w:numPr>
-      </w:pPr>
-      <w:r>
-        <w:rPr>
-          <w:b/>
-          <w:bCs/>
-          <w:rtl/>
-        </w:rPr>
-        <w:t>התפקיד</w:t>
-      </w:r>
-      <w:r>
-        <w:rPr>
-          <w:b/>
-          <w:bCs/>
-        </w:rPr>
-        <w:t>:</w:t>
-      </w:r>
-      <w:r>
-        <w:t> </w:t>
-      </w:r>
-      <w:r>
-        <w:rPr>
-          <w:rtl/>
-        </w:rPr>
-        <w:t>מציג את טבלת הציונים</w:t>
-      </w:r>
-      <w:r>
-        <w:t>.</w:t>
-      </w:r>
-    </w:p>
-    <w:p>
-      <w:pPr>
-        <w:numPr>
-          <w:ilvl w:val="0"/>
-          <w:numId w:val="3"/>
-        </w:numPr>
-      </w:pPr>
-      <w:r>
-        <w:rPr>
-          <w:b/>
-          <w:bCs/>
-          <w:rtl/>
-        </w:rPr>
-        <w:t>החיבור</w:t>
-      </w:r>
-      <w:r>
-        <w:rPr>
-          <w:b/>
-          <w:bCs/>
-        </w:rPr>
-        <w:t>:</w:t>
-      </w:r>
-    </w:p>
-    <w:p>
-      <w:pPr>
-        <w:numPr>
-          <w:ilvl w:val="1"/>
-          <w:numId w:val="3"/>
-        </w:numPr>
-      </w:pPr>
-      <w:r>
-        <w:rPr>
-          <w:rtl/>
-        </w:rPr>
-        <w:t>מתחבר ל</w:t>
-      </w:r>
-      <w:r>
-        <w:t>lib/</w:t>
-      </w:r>
-      <w:proofErr w:type="spellStart"/>
-      <w:r>
-        <w:t>supabase-server.ts</w:t>
+        <w:t>Supabase</w:t>
       </w:r>
       <w:proofErr w:type="spellEnd"/>
     </w:p>
     <w:p>
       <w:pPr>
-        <w:numPr>
-          <w:ilvl w:val="1"/>
-          <w:numId w:val="3"/>
-        </w:numPr>
-      </w:pPr>
-      <w:r>
-        <w:rPr>
-          <w:rtl/>
-        </w:rPr>
-        <w:t>מושך את הנתונים מ</w:t>
-      </w:r>
-      <w:r>
-        <w:t xml:space="preserve"> </w:t>
-      </w:r>
-      <w:proofErr w:type="spellStart"/>
-      <w:r>
-        <w:t>Supabase</w:t>
-      </w:r>
-      <w:proofErr w:type="spellEnd"/>
-      <w:r>
-        <w:t> </w:t>
-      </w:r>
-      <w:r>
-        <w:rPr>
-          <w:b/>
-          <w:bCs/>
-          <w:rtl/>
-        </w:rPr>
-        <w:t>בשרת</w:t>
-      </w:r>
-      <w:r>
-        <w:t>.</w:t>
+        <w:rPr>
+          <w:b/>
+          <w:bCs/>
+        </w:rPr>
+      </w:pPr>
+      <w:r>
+        <w:rPr>
+          <w:b/>
+          <w:bCs/>
+          <w:rtl/>
+        </w:rPr>
+        <w:t>תהליך ההתחברות המיוחד</w:t>
+      </w:r>
+      <w:r>
+        <w:rPr>
+          <w:b/>
+          <w:bCs/>
+        </w:rPr>
+        <w:t xml:space="preserve"> (Auth Flow)</w:t>
       </w:r>
     </w:p>
     <w:p>
-      <w:pPr>
-        <w:numPr>
-          <w:ilvl w:val="1"/>
-          <w:numId w:val="3"/>
-        </w:numPr>
-      </w:pPr>
-      <w:r>
-        <w:rPr>
-          <w:rtl/>
-        </w:rPr>
-        <w:t>שולח למשתמש</w:t>
-      </w:r>
-      <w:r>
-        <w:t xml:space="preserve"> HTML </w:t>
-      </w:r>
-      <w:r>
-        <w:rPr>
-          <w:rtl/>
-        </w:rPr>
-        <w:t>מוכן עם הטבלה (ללא צורך בטעינה נוספת בדפדפן)</w:t>
+      <w:r>
+        <w:rPr>
+          <w:rtl/>
+        </w:rPr>
+        <w:t>איך המשתמש מקבל את ה</w:t>
+      </w:r>
+      <w:r>
+        <w:t xml:space="preserve">-Cookie </w:t>
+      </w:r>
+      <w:r>
+        <w:rPr>
+          <w:rtl/>
+        </w:rPr>
+        <w:t>בפעם הראשונה? כאן נכנס הקובץ הכי מתוחכם במערכת</w:t>
       </w:r>
       <w:r>
         <w:t>.</w:t>
+      </w:r>
+      <w:proofErr w:type="spellStart"/>
+      <w:r>
+        <w:t>src</w:t>
+      </w:r>
+      <w:proofErr w:type="spellEnd"/>
+      <w:r>
+        <w:t>/app/auth/callback/</w:t>
+      </w:r>
+      <w:proofErr w:type="spellStart"/>
+      <w:r>
+        <w:t>route.ts</w:t>
+      </w:r>
+      <w:proofErr w:type="spellEnd"/>
+      <w:r>
+        <w:t xml:space="preserve"> :</w:t>
+      </w:r>
+      <w:r>
+        <w:rPr>
+          <w:rFonts w:hint="cs"/>
+          <w:rtl/>
+        </w:rPr>
+        <w:t xml:space="preserve"> , אשר </w:t>
+      </w:r>
+      <w:r>
+        <w:rPr>
+          <w:b/>
+          <w:bCs/>
+        </w:rPr>
+        <w:t>Server API Route</w:t>
+      </w:r>
+      <w:r>
+        <w:rPr>
+          <w:rFonts w:hint="cs"/>
+          <w:rtl/>
+        </w:rPr>
+        <w:t xml:space="preserve"> ותפקידו לבצע </w:t>
+      </w:r>
+      <w:r>
+        <w:rPr>
+          <w:b/>
+          <w:bCs/>
+        </w:rPr>
+        <w:t>:</w:t>
+      </w:r>
+      <w:r>
+        <w:t> "</w:t>
+      </w:r>
+      <w:r>
+        <w:rPr>
+          <w:rtl/>
+        </w:rPr>
+        <w:t>לחיצת היד</w:t>
+      </w:r>
+      <w:r>
+        <w:t xml:space="preserve"> (Handshake)</w:t>
       </w:r>
     </w:p>
     <w:p>
       <w:pPr>
-        <w:rPr>
-          <w:b/>
-          <w:bCs/>
-          <w:rtl/>
-        </w:rPr>
-      </w:pPr>
-    </w:p>
-    <w:p>
-      <w:pPr>
-        <w:rPr>
-          <w:b/>
-          <w:bCs/>
-        </w:rPr>
-      </w:pPr>
-      <w:r>
-        <w:rPr>
-          <w:b/>
-          <w:bCs/>
-          <w:rtl/>
-        </w:rPr>
-        <w:t>צעד רביעי: אינטראקציה ופעולות</w:t>
-      </w:r>
-      <w:r>
-        <w:rPr>
-          <w:b/>
-          <w:bCs/>
-        </w:rPr>
-        <w:t xml:space="preserve"> (Write Data)</w:t>
-      </w:r>
-    </w:p>
-    <w:p>
-      <w:r>
-        <w:rPr>
-          <w:rtl/>
-        </w:rPr>
-        <w:t>כשהמשתמש רוצה לבצע פעולה (להקליד, ללחוץ), אנחנו עוברים לצד הלקוח (הדפדפן)</w:t>
-      </w:r>
-      <w:r>
-        <w:t>.</w:t>
-      </w:r>
-    </w:p>
-    <w:p>
-      <w:pPr>
-        <w:numPr>
-          <w:ilvl w:val="0"/>
-          <w:numId w:val="4"/>
-        </w:numPr>
-      </w:pPr>
-      <w:r>
-        <w:rPr>
-          <w:b/>
-          <w:bCs/>
-          <w:rtl/>
-        </w:rPr>
-        <w:lastRenderedPageBreak/>
-        <w:t>הקובץ</w:t>
-      </w:r>
-      <w:r>
-        <w:t> </w:t>
-      </w:r>
-      <w:proofErr w:type="spellStart"/>
-      <w:r>
-        <w:t>src</w:t>
-      </w:r>
-      <w:proofErr w:type="spellEnd"/>
-      <w:r>
-        <w:t>/app/admin/</w:t>
-      </w:r>
-      <w:proofErr w:type="spellStart"/>
-      <w:r>
-        <w:t>upload_new_grade</w:t>
-      </w:r>
-      <w:proofErr w:type="spellEnd"/>
-      <w:r>
-        <w:t>/</w:t>
-      </w:r>
-      <w:proofErr w:type="spellStart"/>
-      <w:r>
-        <w:t>page.tsx</w:t>
-      </w:r>
-      <w:proofErr w:type="spellEnd"/>
-      <w:r>
-        <w:t xml:space="preserve"> :</w:t>
-      </w:r>
-    </w:p>
-    <w:p>
-      <w:pPr>
-        <w:numPr>
-          <w:ilvl w:val="0"/>
-          <w:numId w:val="4"/>
-        </w:numPr>
-      </w:pPr>
-      <w:r>
-        <w:rPr>
-          <w:b/>
-          <w:bCs/>
-          <w:rtl/>
-        </w:rPr>
-        <w:t>איפה הוא חי</w:t>
-      </w:r>
-      <w:r>
-        <w:t> </w:t>
-      </w:r>
-      <w:r>
-        <w:rPr>
-          <w:b/>
-          <w:bCs/>
-        </w:rPr>
-        <w:t>Client Component</w:t>
-      </w:r>
-      <w:r>
-        <w:t> </w:t>
-      </w:r>
-      <w:r>
-        <w:t xml:space="preserve">? </w:t>
-      </w:r>
-      <w:r>
-        <w:rPr>
-          <w:rFonts w:hint="cs"/>
-          <w:rtl/>
-        </w:rPr>
-        <w:t xml:space="preserve">, </w:t>
-      </w:r>
-      <w:r>
-        <w:rPr>
-          <w:rtl/>
-        </w:rPr>
-        <w:t>יש לו </w:t>
-      </w:r>
-      <w:r>
-        <w:t>'use client'</w:t>
-      </w:r>
-    </w:p>
-    <w:p>
-      <w:pPr>
-        <w:numPr>
-          <w:ilvl w:val="0"/>
-          <w:numId w:val="4"/>
-        </w:numPr>
-      </w:pPr>
-      <w:r>
-        <w:rPr>
-          <w:b/>
-          <w:bCs/>
-          <w:rtl/>
-        </w:rPr>
-        <w:t>התפקיד</w:t>
-      </w:r>
-      <w:r>
-        <w:rPr>
-          <w:b/>
-          <w:bCs/>
-        </w:rPr>
-        <w:t>:</w:t>
-      </w:r>
-      <w:r>
-        <w:t> </w:t>
-      </w:r>
-      <w:r>
-        <w:rPr>
-          <w:rtl/>
-        </w:rPr>
-        <w:t>טופס להוספת ציון חדש. מנהל את ה</w:t>
-      </w:r>
-      <w:r>
-        <w:t xml:space="preserve">-State </w:t>
-      </w:r>
-      <w:r>
-        <w:rPr>
-          <w:rtl/>
-        </w:rPr>
-        <w:t>של השדות (שם, מקצוע, ציון)</w:t>
-      </w:r>
-      <w:r>
-        <w:t>.</w:t>
-      </w:r>
-    </w:p>
-    <w:p>
-      <w:pPr>
-        <w:numPr>
-          <w:ilvl w:val="0"/>
-          <w:numId w:val="4"/>
-        </w:numPr>
-      </w:pPr>
-      <w:r>
-        <w:rPr>
-          <w:b/>
-          <w:bCs/>
-          <w:rtl/>
-        </w:rPr>
-        <w:t>החיבור</w:t>
-      </w:r>
-      <w:r>
-        <w:rPr>
-          <w:b/>
-          <w:bCs/>
-        </w:rPr>
-        <w:t>:</w:t>
-      </w:r>
-      <w:r>
-        <w:t> </w:t>
-      </w:r>
-      <w:r>
-        <w:rPr>
-          <w:rtl/>
-        </w:rPr>
-        <w:t>משתמש ב</w:t>
-      </w:r>
-      <w:r>
-        <w:t xml:space="preserve">-Hook </w:t>
-      </w:r>
-      <w:r>
-        <w:rPr>
-          <w:rtl/>
-        </w:rPr>
-        <w:t>המיוחד</w:t>
-      </w:r>
-      <w:r>
-        <w:t xml:space="preserve"> (</w:t>
-      </w:r>
-      <w:proofErr w:type="spellStart"/>
-      <w:r>
-        <w:t>useSupabase</w:t>
-      </w:r>
-      <w:proofErr w:type="spellEnd"/>
-      <w:r>
-        <w:t xml:space="preserve">) </w:t>
-      </w:r>
-      <w:r>
-        <w:rPr>
-          <w:rtl/>
-        </w:rPr>
-        <w:t>כדי לשלוח פקודת </w:t>
-      </w:r>
-      <w:r>
-        <w:t>INSERT </w:t>
-      </w:r>
-      <w:r>
-        <w:rPr>
-          <w:rFonts w:hint="cs"/>
-          <w:rtl/>
-        </w:rPr>
-        <w:t xml:space="preserve"> </w:t>
-      </w:r>
-      <w:r>
-        <w:rPr>
-          <w:rtl/>
-        </w:rPr>
-        <w:t>לדאטה-</w:t>
-      </w:r>
-      <w:proofErr w:type="spellStart"/>
-      <w:r>
-        <w:rPr>
-          <w:rtl/>
-        </w:rPr>
-        <w:t>בייס</w:t>
-      </w:r>
-      <w:proofErr w:type="spellEnd"/>
-      <w:r>
-        <w:t>.</w:t>
-      </w:r>
-    </w:p>
-    <w:p>
-      <w:pPr>
-        <w:numPr>
-          <w:ilvl w:val="0"/>
-          <w:numId w:val="4"/>
-        </w:numPr>
-      </w:pPr>
-      <w:r>
-        <w:rPr>
-          <w:b/>
-          <w:bCs/>
-          <w:rtl/>
-        </w:rPr>
-        <w:t>הקובץ</w:t>
-      </w:r>
-      <w:r>
-        <w:t> </w:t>
-      </w:r>
-      <w:proofErr w:type="spellStart"/>
-      <w:r>
-        <w:t>src</w:t>
-      </w:r>
-      <w:proofErr w:type="spellEnd"/>
-      <w:r>
-        <w:t>/hooks/</w:t>
-      </w:r>
-      <w:proofErr w:type="spellStart"/>
-      <w:r>
-        <w:t>useSupabase.ts</w:t>
-      </w:r>
-      <w:proofErr w:type="spellEnd"/>
-      <w:r>
-        <w:t xml:space="preserve"> :</w:t>
-      </w:r>
-    </w:p>
-    <w:p>
-      <w:pPr>
-        <w:numPr>
-          <w:ilvl w:val="0"/>
-          <w:numId w:val="4"/>
-        </w:numPr>
-      </w:pPr>
-      <w:r>
-        <w:rPr>
-          <w:b/>
-          <w:bCs/>
-          <w:rtl/>
-        </w:rPr>
-        <w:t>איפה הוא חי</w:t>
-      </w:r>
-      <w:r>
-        <w:t> </w:t>
-      </w:r>
-      <w:r>
-        <w:rPr>
-          <w:b/>
-          <w:bCs/>
-        </w:rPr>
-        <w:t>Client Tool</w:t>
-      </w:r>
-      <w:r>
-        <w:t xml:space="preserve"> ?</w:t>
-      </w:r>
-    </w:p>
-    <w:p>
-      <w:pPr>
-        <w:numPr>
-          <w:ilvl w:val="0"/>
-          <w:numId w:val="4"/>
-        </w:numPr>
-      </w:pPr>
-      <w:r>
-        <w:rPr>
-          <w:b/>
-          <w:bCs/>
-          <w:rtl/>
-        </w:rPr>
-        <w:t>התפקיד</w:t>
-      </w:r>
-      <w:r>
-        <w:rPr>
-          <w:b/>
-          <w:bCs/>
-        </w:rPr>
-        <w:t>:</w:t>
-      </w:r>
-      <w:r>
-        <w:t> </w:t>
-      </w:r>
-      <w:r>
-        <w:rPr>
-          <w:rtl/>
-        </w:rPr>
-        <w:t>הצינור של הדפדפן לדאטה-</w:t>
-      </w:r>
-      <w:proofErr w:type="spellStart"/>
-      <w:r>
-        <w:rPr>
-          <w:rtl/>
-        </w:rPr>
-        <w:t>בייס</w:t>
-      </w:r>
-      <w:proofErr w:type="spellEnd"/>
-      <w:r>
-        <w:t>.</w:t>
-      </w:r>
-    </w:p>
-    <w:p>
-      <w:pPr>
-        <w:numPr>
-          <w:ilvl w:val="0"/>
-          <w:numId w:val="4"/>
-        </w:numPr>
-      </w:pPr>
-      <w:r>
-        <w:rPr>
-          <w:b/>
-          <w:bCs/>
-          <w:rtl/>
-        </w:rPr>
-        <w:t>החיבור</w:t>
-      </w:r>
-      <w:r>
-        <w:rPr>
-          <w:b/>
-          <w:bCs/>
-        </w:rPr>
-        <w:t>:</w:t>
-      </w:r>
-      <w:r>
-        <w:t> </w:t>
-      </w:r>
-      <w:r>
-        <w:rPr>
-          <w:rtl/>
-        </w:rPr>
-        <w:t>מספק לכל רכיבי הלקוח</w:t>
-      </w:r>
-      <w:r>
-        <w:t xml:space="preserve"> (Navbar, Upload, Login) </w:t>
-      </w:r>
-      <w:r>
-        <w:rPr>
-          <w:rtl/>
-        </w:rPr>
-        <w:t>את הגישה ל</w:t>
-      </w:r>
-      <w:proofErr w:type="spellStart"/>
-      <w:r>
-        <w:t>Supabase</w:t>
-      </w:r>
-      <w:proofErr w:type="spellEnd"/>
-    </w:p>
-    <w:p>
-      <w:pPr>
-        <w:rPr>
-          <w:b/>
-          <w:bCs/>
-          <w:rtl/>
-        </w:rPr>
-      </w:pPr>
-    </w:p>
-    <w:p>
-      <w:pPr>
-        <w:rPr>
-          <w:b/>
-          <w:bCs/>
-          <w:rtl/>
-        </w:rPr>
-      </w:pPr>
-    </w:p>
-    <w:p>
-      <w:pPr>
-        <w:rPr>
-          <w:b/>
-          <w:bCs/>
-        </w:rPr>
-      </w:pPr>
-      <w:r>
-        <w:rPr>
-          <w:b/>
-          <w:bCs/>
-          <w:rtl/>
-        </w:rPr>
-        <w:t>צעד חמישי: תהליך ההתחברות המיוחד</w:t>
-      </w:r>
-      <w:r>
-        <w:rPr>
-          <w:b/>
-          <w:bCs/>
-        </w:rPr>
-        <w:t xml:space="preserve"> (Auth Flow)</w:t>
-      </w:r>
-    </w:p>
-    <w:p>
-      <w:r>
-        <w:rPr>
-          <w:rtl/>
-        </w:rPr>
-        <w:t>איך המשתמש מקבל את ה</w:t>
-      </w:r>
-      <w:r>
-        <w:t xml:space="preserve">-Cookie </w:t>
-      </w:r>
-      <w:r>
-        <w:rPr>
-          <w:rtl/>
-        </w:rPr>
-        <w:t>בפעם הראשונה? כאן נכנס הקובץ הכי מתוחכם במערכת</w:t>
-      </w:r>
-      <w:r>
-        <w:t>.</w:t>
-      </w:r>
-    </w:p>
-    <w:p>
-      <w:pPr>
-        <w:numPr>
-          <w:ilvl w:val="0"/>
-          <w:numId w:val="5"/>
-        </w:numPr>
-      </w:pPr>
-      <w:r>
-        <w:rPr>
-          <w:b/>
-          <w:bCs/>
-          <w:rtl/>
-        </w:rPr>
-        <w:t>הקובץ</w:t>
-      </w:r>
-      <w:r>
-        <w:t> </w:t>
-      </w:r>
-      <w:proofErr w:type="spellStart"/>
-      <w:r>
-        <w:t>src</w:t>
-      </w:r>
-      <w:proofErr w:type="spellEnd"/>
-      <w:r>
-        <w:t>/app/auth/callback/</w:t>
-      </w:r>
-      <w:proofErr w:type="spellStart"/>
-      <w:r>
-        <w:t>route.ts</w:t>
-      </w:r>
-      <w:proofErr w:type="spellEnd"/>
-      <w:r>
-        <w:t xml:space="preserve"> :</w:t>
-      </w:r>
-    </w:p>
-    <w:p>
-      <w:pPr>
-        <w:numPr>
-          <w:ilvl w:val="0"/>
-          <w:numId w:val="5"/>
-        </w:numPr>
-      </w:pPr>
-      <w:r>
-        <w:rPr>
-          <w:b/>
-          <w:bCs/>
-          <w:rtl/>
-        </w:rPr>
-        <w:t>איפה הוא חי</w:t>
-      </w:r>
-      <w:r>
-        <w:t> </w:t>
-      </w:r>
-      <w:r>
-        <w:rPr>
-          <w:b/>
-          <w:bCs/>
-        </w:rPr>
-        <w:t>Server API Route</w:t>
-      </w:r>
-      <w:r>
-        <w:t>?</w:t>
-      </w:r>
-    </w:p>
-    <w:p>
-      <w:pPr>
-        <w:numPr>
-          <w:ilvl w:val="0"/>
-          <w:numId w:val="5"/>
-        </w:numPr>
-      </w:pPr>
-      <w:r>
-        <w:rPr>
-          <w:b/>
-          <w:bCs/>
-          <w:rtl/>
-        </w:rPr>
-        <w:t>התפקיד</w:t>
-      </w:r>
-      <w:r>
-        <w:rPr>
-          <w:b/>
-          <w:bCs/>
-        </w:rPr>
-        <w:t>:</w:t>
-      </w:r>
-      <w:r>
-        <w:t> "</w:t>
-      </w:r>
-      <w:r>
-        <w:rPr>
-          <w:rtl/>
-        </w:rPr>
-        <w:t>לחיצת היד</w:t>
-      </w:r>
-      <w:r>
-        <w:t xml:space="preserve"> (Handshake)</w:t>
-      </w:r>
-    </w:p>
-    <w:p>
-      <w:pPr>
-        <w:numPr>
-          <w:ilvl w:val="0"/>
-          <w:numId w:val="5"/>
-        </w:numPr>
-      </w:pPr>
+        <w:ind w:firstLine="720"/>
+      </w:pPr>
+      <w:r>
+        <w:rPr>
+          <w:rFonts w:hint="cs"/>
+          <w:b/>
+          <w:bCs/>
+          <w:rtl/>
+        </w:rPr>
+        <w:t xml:space="preserve">לדוגמה </w:t>
+      </w:r>
       <w:r>
         <w:rPr>
           <w:b/>
@@ -2062,6 +1852,7 @@
           <w:bCs/>
           <w:rtl/>
         </w:rPr>
+        <w:lastRenderedPageBreak/>
         <w:t>הטפסים</w:t>
       </w:r>
       <w:r>
@@ -2172,7 +1963,7 @@
           <w:u w:val="single"/>
           <w:rtl/>
         </w:rPr>
-        <w:t xml:space="preserve">כעת, כשהבנתם איך המערכת בנויה, עליכם לבצע את השינויים הבאים בקוד הקיים </w:t>
+        <w:t xml:space="preserve">עליכם לבצע את השינויים הבאים בקוד הקיים </w:t>
       </w:r>
     </w:p>
     <w:p>
@@ -2195,7 +1986,14 @@
           <w:b/>
           <w:bCs/>
         </w:rPr>
-        <w:t xml:space="preserve"> (UI Logic) </w:t>
+        <w:t xml:space="preserve"> (UI Logic)</w:t>
+      </w:r>
+      <w:r>
+        <w:rPr>
+          <w:b/>
+          <w:bCs/>
+        </w:rPr>
+        <w:t xml:space="preserve"> </w:t>
       </w:r>
       <w:r>
         <w:rPr>
@@ -2203,7 +2001,7 @@
           <w:b/>
           <w:bCs/>
         </w:rPr>
-        <w:t>🎨</w:t>
+        <w:t xml:space="preserve"> </w:t>
       </w:r>
     </w:p>
     <w:p>
@@ -2263,7 +2061,6 @@
           <w:bCs/>
           <w:rtl/>
         </w:rPr>
-        <w:lastRenderedPageBreak/>
         <w:t>נכשל</w:t>
       </w:r>
       <w:r>
@@ -2377,8 +2174,10 @@
     <w:p>
       <w:pPr>
         <w:rPr>
-          <w:b/>
-          <w:bCs/>
+          <w:rFonts w:hint="cs"/>
+          <w:b/>
+          <w:bCs/>
+          <w:rtl/>
         </w:rPr>
       </w:pPr>
       <w:r>
@@ -2395,14 +2194,6 @@
           <w:bCs/>
         </w:rPr>
         <w:t xml:space="preserve"> (Validation) </w:t>
-      </w:r>
-      <w:r>
-        <w:rPr>
-          <w:rFonts w:ascii="Segoe UI Emoji" w:hAnsi="Segoe UI Emoji" w:cs="Segoe UI Emoji"/>
-          <w:b/>
-          <w:bCs/>
-        </w:rPr>
-        <w:t>🛡️</w:t>
       </w:r>
     </w:p>
     <w:p>
@@ -2566,8 +2357,10 @@
     <w:p>
       <w:pPr>
         <w:rPr>
-          <w:b/>
-          <w:bCs/>
+          <w:rFonts w:hint="cs"/>
+          <w:b/>
+          <w:bCs/>
+          <w:rtl/>
         </w:rPr>
       </w:pPr>
       <w:r>
@@ -2584,14 +2377,6 @@
           <w:bCs/>
         </w:rPr>
         <w:t xml:space="preserve">" (Database Migration) </w:t>
-      </w:r>
-      <w:r>
-        <w:rPr>
-          <w:rFonts w:ascii="Segoe UI Emoji" w:hAnsi="Segoe UI Emoji" w:cs="Segoe UI Emoji"/>
-          <w:b/>
-          <w:bCs/>
-        </w:rPr>
-        <w:t>🗄️</w:t>
       </w:r>
     </w:p>
     <w:p>
@@ -2942,14 +2727,6 @@
         </w:rPr>
         <w:t xml:space="preserve"> </w:t>
       </w:r>
-      <w:r>
-        <w:rPr>
-          <w:rFonts w:ascii="Segoe UI Emoji" w:hAnsi="Segoe UI Emoji" w:cs="Segoe UI Emoji"/>
-          <w:b/>
-          <w:bCs/>
-        </w:rPr>
-        <w:t>🚀</w:t>
-      </w:r>
     </w:p>
     <w:p>
       <w:r>
@@ -3184,13 +2961,18 @@
     <w:p>
       <w:pPr>
         <w:rPr>
-          <w:rFonts w:hint="cs"/>
           <w:rtl/>
         </w:rPr>
       </w:pPr>
     </w:p>
     <w:p/>
-    <w:p/>
+    <w:p>
+      <w:pPr>
+        <w:rPr>
+          <w:rFonts w:hint="cs"/>
+        </w:rPr>
+      </w:pPr>
+    </w:p>
     <w:sectPr>
       <w:pgSz w:w="11906" w:h="16838"/>
       <w:pgMar w:top="1440" w:right="1440" w:bottom="1440" w:left="1440" w:header="708" w:footer="708" w:gutter="0"/>
@@ -3468,6 +3250,184 @@
     </w:lvl>
   </w:abstractNum>
   <w:abstractNum w:abstractNumId="2" w15:restartNumberingAfterBreak="0">
+    <w:nsid w:val="055C3847"/>
+    <w:multiLevelType w:val="hybridMultilevel"/>
+    <w:tmpl w:val="CA28E1B0"/>
+    <w:lvl w:ilvl="0" w:tplc="0409000F">
+      <w:start w:val="1"/>
+      <w:numFmt w:val="decimal"/>
+      <w:lvlText w:val="%1."/>
+      <w:lvlJc w:val="left"/>
+      <w:pPr>
+        <w:ind w:left="720" w:hanging="360"/>
+      </w:pPr>
+      <w:rPr>
+        <w:rFonts w:hint="default"/>
+      </w:rPr>
+    </w:lvl>
+    <w:lvl w:ilvl="1" w:tplc="04090019" w:tentative="1">
+      <w:start w:val="1"/>
+      <w:numFmt w:val="lowerLetter"/>
+      <w:lvlText w:val="%2."/>
+      <w:lvlJc w:val="left"/>
+      <w:pPr>
+        <w:ind w:left="1440" w:hanging="360"/>
+      </w:pPr>
+    </w:lvl>
+    <w:lvl w:ilvl="2" w:tplc="0409001B" w:tentative="1">
+      <w:start w:val="1"/>
+      <w:numFmt w:val="lowerRoman"/>
+      <w:lvlText w:val="%3."/>
+      <w:lvlJc w:val="right"/>
+      <w:pPr>
+        <w:ind w:left="2160" w:hanging="180"/>
+      </w:pPr>
+    </w:lvl>
+    <w:lvl w:ilvl="3" w:tplc="0409000F" w:tentative="1">
+      <w:start w:val="1"/>
+      <w:numFmt w:val="decimal"/>
+      <w:lvlText w:val="%4."/>
+      <w:lvlJc w:val="left"/>
+      <w:pPr>
+        <w:ind w:left="2880" w:hanging="360"/>
+      </w:pPr>
+    </w:lvl>
+    <w:lvl w:ilvl="4" w:tplc="04090019" w:tentative="1">
+      <w:start w:val="1"/>
+      <w:numFmt w:val="lowerLetter"/>
+      <w:lvlText w:val="%5."/>
+      <w:lvlJc w:val="left"/>
+      <w:pPr>
+        <w:ind w:left="3600" w:hanging="360"/>
+      </w:pPr>
+    </w:lvl>
+    <w:lvl w:ilvl="5" w:tplc="0409001B" w:tentative="1">
+      <w:start w:val="1"/>
+      <w:numFmt w:val="lowerRoman"/>
+      <w:lvlText w:val="%6."/>
+      <w:lvlJc w:val="right"/>
+      <w:pPr>
+        <w:ind w:left="4320" w:hanging="180"/>
+      </w:pPr>
+    </w:lvl>
+    <w:lvl w:ilvl="6" w:tplc="0409000F" w:tentative="1">
+      <w:start w:val="1"/>
+      <w:numFmt w:val="decimal"/>
+      <w:lvlText w:val="%7."/>
+      <w:lvlJc w:val="left"/>
+      <w:pPr>
+        <w:ind w:left="5040" w:hanging="360"/>
+      </w:pPr>
+    </w:lvl>
+    <w:lvl w:ilvl="7" w:tplc="04090019" w:tentative="1">
+      <w:start w:val="1"/>
+      <w:numFmt w:val="lowerLetter"/>
+      <w:lvlText w:val="%8."/>
+      <w:lvlJc w:val="left"/>
+      <w:pPr>
+        <w:ind w:left="5760" w:hanging="360"/>
+      </w:pPr>
+    </w:lvl>
+    <w:lvl w:ilvl="8" w:tplc="0409001B" w:tentative="1">
+      <w:start w:val="1"/>
+      <w:numFmt w:val="lowerRoman"/>
+      <w:lvlText w:val="%9."/>
+      <w:lvlJc w:val="right"/>
+      <w:pPr>
+        <w:ind w:left="6480" w:hanging="180"/>
+      </w:pPr>
+    </w:lvl>
+  </w:abstractNum>
+  <w:abstractNum w:abstractNumId="3" w15:restartNumberingAfterBreak="0">
+    <w:nsid w:val="0A533A41"/>
+    <w:multiLevelType w:val="hybridMultilevel"/>
+    <w:tmpl w:val="E144B30A"/>
+    <w:lvl w:ilvl="0" w:tplc="0409000F">
+      <w:start w:val="1"/>
+      <w:numFmt w:val="decimal"/>
+      <w:lvlText w:val="%1."/>
+      <w:lvlJc w:val="left"/>
+      <w:pPr>
+        <w:ind w:left="720" w:hanging="360"/>
+      </w:pPr>
+      <w:rPr>
+        <w:rFonts w:hint="default"/>
+      </w:rPr>
+    </w:lvl>
+    <w:lvl w:ilvl="1" w:tplc="04090019" w:tentative="1">
+      <w:start w:val="1"/>
+      <w:numFmt w:val="lowerLetter"/>
+      <w:lvlText w:val="%2."/>
+      <w:lvlJc w:val="left"/>
+      <w:pPr>
+        <w:ind w:left="1440" w:hanging="360"/>
+      </w:pPr>
+    </w:lvl>
+    <w:lvl w:ilvl="2" w:tplc="0409001B" w:tentative="1">
+      <w:start w:val="1"/>
+      <w:numFmt w:val="lowerRoman"/>
+      <w:lvlText w:val="%3."/>
+      <w:lvlJc w:val="right"/>
+      <w:pPr>
+        <w:ind w:left="2160" w:hanging="180"/>
+      </w:pPr>
+    </w:lvl>
+    <w:lvl w:ilvl="3" w:tplc="0409000F" w:tentative="1">
+      <w:start w:val="1"/>
+      <w:numFmt w:val="decimal"/>
+      <w:lvlText w:val="%4."/>
+      <w:lvlJc w:val="left"/>
+      <w:pPr>
+        <w:ind w:left="2880" w:hanging="360"/>
+      </w:pPr>
+    </w:lvl>
+    <w:lvl w:ilvl="4" w:tplc="04090019" w:tentative="1">
+      <w:start w:val="1"/>
+      <w:numFmt w:val="lowerLetter"/>
+      <w:lvlText w:val="%5."/>
+      <w:lvlJc w:val="left"/>
+      <w:pPr>
+        <w:ind w:left="3600" w:hanging="360"/>
+      </w:pPr>
+    </w:lvl>
+    <w:lvl w:ilvl="5" w:tplc="0409001B" w:tentative="1">
+      <w:start w:val="1"/>
+      <w:numFmt w:val="lowerRoman"/>
+      <w:lvlText w:val="%6."/>
+      <w:lvlJc w:val="right"/>
+      <w:pPr>
+        <w:ind w:left="4320" w:hanging="180"/>
+      </w:pPr>
+    </w:lvl>
+    <w:lvl w:ilvl="6" w:tplc="0409000F" w:tentative="1">
+      <w:start w:val="1"/>
+      <w:numFmt w:val="decimal"/>
+      <w:lvlText w:val="%7."/>
+      <w:lvlJc w:val="left"/>
+      <w:pPr>
+        <w:ind w:left="5040" w:hanging="360"/>
+      </w:pPr>
+    </w:lvl>
+    <w:lvl w:ilvl="7" w:tplc="04090019" w:tentative="1">
+      <w:start w:val="1"/>
+      <w:numFmt w:val="lowerLetter"/>
+      <w:lvlText w:val="%8."/>
+      <w:lvlJc w:val="left"/>
+      <w:pPr>
+        <w:ind w:left="5760" w:hanging="360"/>
+      </w:pPr>
+    </w:lvl>
+    <w:lvl w:ilvl="8" w:tplc="0409001B" w:tentative="1">
+      <w:start w:val="1"/>
+      <w:numFmt w:val="lowerRoman"/>
+      <w:lvlText w:val="%9."/>
+      <w:lvlJc w:val="right"/>
+      <w:pPr>
+        <w:ind w:left="6480" w:hanging="180"/>
+      </w:pPr>
+    </w:lvl>
+  </w:abstractNum>
+  <w:abstractNum w:abstractNumId="4" w15:restartNumberingAfterBreak="0">
     <w:nsid w:val="0FDC1BC3"/>
     <w:multiLevelType w:val="multilevel"/>
     <w:tmpl w:val="9322208A"/>
@@ -3616,7 +3576,7 @@
       </w:rPr>
     </w:lvl>
   </w:abstractNum>
-  <w:abstractNum w:abstractNumId="3" w15:restartNumberingAfterBreak="0">
+  <w:abstractNum w:abstractNumId="5" w15:restartNumberingAfterBreak="0">
     <w:nsid w:val="1AFD0B11"/>
     <w:multiLevelType w:val="multilevel"/>
     <w:tmpl w:val="784C78F2"/>
@@ -3765,7 +3725,96 @@
       </w:rPr>
     </w:lvl>
   </w:abstractNum>
-  <w:abstractNum w:abstractNumId="4" w15:restartNumberingAfterBreak="0">
+  <w:abstractNum w:abstractNumId="6" w15:restartNumberingAfterBreak="0">
+    <w:nsid w:val="1BA06DF2"/>
+    <w:multiLevelType w:val="hybridMultilevel"/>
+    <w:tmpl w:val="9F0AD078"/>
+    <w:lvl w:ilvl="0" w:tplc="0409000F">
+      <w:start w:val="1"/>
+      <w:numFmt w:val="decimal"/>
+      <w:lvlText w:val="%1."/>
+      <w:lvlJc w:val="left"/>
+      <w:pPr>
+        <w:ind w:left="720" w:hanging="360"/>
+      </w:pPr>
+      <w:rPr>
+        <w:rFonts w:hint="default"/>
+      </w:rPr>
+    </w:lvl>
+    <w:lvl w:ilvl="1" w:tplc="04090019" w:tentative="1">
+      <w:start w:val="1"/>
+      <w:numFmt w:val="lowerLetter"/>
+      <w:lvlText w:val="%2."/>
+      <w:lvlJc w:val="left"/>
+      <w:pPr>
+        <w:ind w:left="1440" w:hanging="360"/>
+      </w:pPr>
+    </w:lvl>
+    <w:lvl w:ilvl="2" w:tplc="0409001B" w:tentative="1">
+      <w:start w:val="1"/>
+      <w:numFmt w:val="lowerRoman"/>
+      <w:lvlText w:val="%3."/>
+      <w:lvlJc w:val="right"/>
+      <w:pPr>
+        <w:ind w:left="2160" w:hanging="180"/>
+      </w:pPr>
+    </w:lvl>
+    <w:lvl w:ilvl="3" w:tplc="0409000F" w:tentative="1">
+      <w:start w:val="1"/>
+      <w:numFmt w:val="decimal"/>
+      <w:lvlText w:val="%4."/>
+      <w:lvlJc w:val="left"/>
+      <w:pPr>
+        <w:ind w:left="2880" w:hanging="360"/>
+      </w:pPr>
+    </w:lvl>
+    <w:lvl w:ilvl="4" w:tplc="04090019" w:tentative="1">
+      <w:start w:val="1"/>
+      <w:numFmt w:val="lowerLetter"/>
+      <w:lvlText w:val="%5."/>
+      <w:lvlJc w:val="left"/>
+      <w:pPr>
+        <w:ind w:left="3600" w:hanging="360"/>
+      </w:pPr>
+    </w:lvl>
+    <w:lvl w:ilvl="5" w:tplc="0409001B" w:tentative="1">
+      <w:start w:val="1"/>
+      <w:numFmt w:val="lowerRoman"/>
+      <w:lvlText w:val="%6."/>
+      <w:lvlJc w:val="right"/>
+      <w:pPr>
+        <w:ind w:left="4320" w:hanging="180"/>
+      </w:pPr>
+    </w:lvl>
+    <w:lvl w:ilvl="6" w:tplc="0409000F" w:tentative="1">
+      <w:start w:val="1"/>
+      <w:numFmt w:val="decimal"/>
+      <w:lvlText w:val="%7."/>
+      <w:lvlJc w:val="left"/>
+      <w:pPr>
+        <w:ind w:left="5040" w:hanging="360"/>
+      </w:pPr>
+    </w:lvl>
+    <w:lvl w:ilvl="7" w:tplc="04090019" w:tentative="1">
+      <w:start w:val="1"/>
+      <w:numFmt w:val="lowerLetter"/>
+      <w:lvlText w:val="%8."/>
+      <w:lvlJc w:val="left"/>
+      <w:pPr>
+        <w:ind w:left="5760" w:hanging="360"/>
+      </w:pPr>
+    </w:lvl>
+    <w:lvl w:ilvl="8" w:tplc="0409001B" w:tentative="1">
+      <w:start w:val="1"/>
+      <w:numFmt w:val="lowerRoman"/>
+      <w:lvlText w:val="%9."/>
+      <w:lvlJc w:val="right"/>
+      <w:pPr>
+        <w:ind w:left="6480" w:hanging="180"/>
+      </w:pPr>
+    </w:lvl>
+  </w:abstractNum>
+  <w:abstractNum w:abstractNumId="7" w15:restartNumberingAfterBreak="0">
     <w:nsid w:val="1C92535B"/>
     <w:multiLevelType w:val="multilevel"/>
     <w:tmpl w:val="0908DA2A"/>
@@ -3914,7 +3963,96 @@
       </w:rPr>
     </w:lvl>
   </w:abstractNum>
-  <w:abstractNum w:abstractNumId="5" w15:restartNumberingAfterBreak="0">
+  <w:abstractNum w:abstractNumId="8" w15:restartNumberingAfterBreak="0">
+    <w:nsid w:val="23A471AE"/>
+    <w:multiLevelType w:val="hybridMultilevel"/>
+    <w:tmpl w:val="4CB88814"/>
+    <w:lvl w:ilvl="0" w:tplc="0409000F">
+      <w:start w:val="1"/>
+      <w:numFmt w:val="decimal"/>
+      <w:lvlText w:val="%1."/>
+      <w:lvlJc w:val="left"/>
+      <w:pPr>
+        <w:ind w:left="720" w:hanging="360"/>
+      </w:pPr>
+      <w:rPr>
+        <w:rFonts w:hint="default"/>
+      </w:rPr>
+    </w:lvl>
+    <w:lvl w:ilvl="1" w:tplc="04090019" w:tentative="1">
+      <w:start w:val="1"/>
+      <w:numFmt w:val="lowerLetter"/>
+      <w:lvlText w:val="%2."/>
+      <w:lvlJc w:val="left"/>
+      <w:pPr>
+        <w:ind w:left="1440" w:hanging="360"/>
+      </w:pPr>
+    </w:lvl>
+    <w:lvl w:ilvl="2" w:tplc="0409001B" w:tentative="1">
+      <w:start w:val="1"/>
+      <w:numFmt w:val="lowerRoman"/>
+      <w:lvlText w:val="%3."/>
+      <w:lvlJc w:val="right"/>
+      <w:pPr>
+        <w:ind w:left="2160" w:hanging="180"/>
+      </w:pPr>
+    </w:lvl>
+    <w:lvl w:ilvl="3" w:tplc="0409000F" w:tentative="1">
+      <w:start w:val="1"/>
+      <w:numFmt w:val="decimal"/>
+      <w:lvlText w:val="%4."/>
+      <w:lvlJc w:val="left"/>
+      <w:pPr>
+        <w:ind w:left="2880" w:hanging="360"/>
+      </w:pPr>
+    </w:lvl>
+    <w:lvl w:ilvl="4" w:tplc="04090019" w:tentative="1">
+      <w:start w:val="1"/>
+      <w:numFmt w:val="lowerLetter"/>
+      <w:lvlText w:val="%5."/>
+      <w:lvlJc w:val="left"/>
+      <w:pPr>
+        <w:ind w:left="3600" w:hanging="360"/>
+      </w:pPr>
+    </w:lvl>
+    <w:lvl w:ilvl="5" w:tplc="0409001B" w:tentative="1">
+      <w:start w:val="1"/>
+      <w:numFmt w:val="lowerRoman"/>
+      <w:lvlText w:val="%6."/>
+      <w:lvlJc w:val="right"/>
+      <w:pPr>
+        <w:ind w:left="4320" w:hanging="180"/>
+      </w:pPr>
+    </w:lvl>
+    <w:lvl w:ilvl="6" w:tplc="0409000F" w:tentative="1">
+      <w:start w:val="1"/>
+      <w:numFmt w:val="decimal"/>
+      <w:lvlText w:val="%7."/>
+      <w:lvlJc w:val="left"/>
+      <w:pPr>
+        <w:ind w:left="5040" w:hanging="360"/>
+      </w:pPr>
+    </w:lvl>
+    <w:lvl w:ilvl="7" w:tplc="04090019" w:tentative="1">
+      <w:start w:val="1"/>
+      <w:numFmt w:val="lowerLetter"/>
+      <w:lvlText w:val="%8."/>
+      <w:lvlJc w:val="left"/>
+      <w:pPr>
+        <w:ind w:left="5760" w:hanging="360"/>
+      </w:pPr>
+    </w:lvl>
+    <w:lvl w:ilvl="8" w:tplc="0409001B" w:tentative="1">
+      <w:start w:val="1"/>
+      <w:numFmt w:val="lowerRoman"/>
+      <w:lvlText w:val="%9."/>
+      <w:lvlJc w:val="right"/>
+      <w:pPr>
+        <w:ind w:left="6480" w:hanging="180"/>
+      </w:pPr>
+    </w:lvl>
+  </w:abstractNum>
+  <w:abstractNum w:abstractNumId="9" w15:restartNumberingAfterBreak="0">
     <w:nsid w:val="3CF252B0"/>
     <w:multiLevelType w:val="multilevel"/>
     <w:tmpl w:val="E62AA08C"/>
@@ -4059,7 +4197,7 @@
       </w:rPr>
     </w:lvl>
   </w:abstractNum>
-  <w:abstractNum w:abstractNumId="6" w15:restartNumberingAfterBreak="0">
+  <w:abstractNum w:abstractNumId="10" w15:restartNumberingAfterBreak="0">
     <w:nsid w:val="431967BB"/>
     <w:multiLevelType w:val="multilevel"/>
     <w:tmpl w:val="9E6079EE"/>
@@ -4208,7 +4346,7 @@
       </w:rPr>
     </w:lvl>
   </w:abstractNum>
-  <w:abstractNum w:abstractNumId="7" w15:restartNumberingAfterBreak="0">
+  <w:abstractNum w:abstractNumId="11" w15:restartNumberingAfterBreak="0">
     <w:nsid w:val="4D2E16DD"/>
     <w:multiLevelType w:val="multilevel"/>
     <w:tmpl w:val="A202B7F8"/>
@@ -4321,7 +4459,96 @@
       </w:pPr>
     </w:lvl>
   </w:abstractNum>
-  <w:abstractNum w:abstractNumId="8" w15:restartNumberingAfterBreak="0">
+  <w:abstractNum w:abstractNumId="12" w15:restartNumberingAfterBreak="0">
+    <w:nsid w:val="5346598D"/>
+    <w:multiLevelType w:val="hybridMultilevel"/>
+    <w:tmpl w:val="AE766724"/>
+    <w:lvl w:ilvl="0" w:tplc="0409000F">
+      <w:start w:val="1"/>
+      <w:numFmt w:val="decimal"/>
+      <w:lvlText w:val="%1."/>
+      <w:lvlJc w:val="left"/>
+      <w:pPr>
+        <w:ind w:left="720" w:hanging="360"/>
+      </w:pPr>
+      <w:rPr>
+        <w:rFonts w:hint="default"/>
+      </w:rPr>
+    </w:lvl>
+    <w:lvl w:ilvl="1" w:tplc="04090019" w:tentative="1">
+      <w:start w:val="1"/>
+      <w:numFmt w:val="lowerLetter"/>
+      <w:lvlText w:val="%2."/>
+      <w:lvlJc w:val="left"/>
+      <w:pPr>
+        <w:ind w:left="1440" w:hanging="360"/>
+      </w:pPr>
+    </w:lvl>
+    <w:lvl w:ilvl="2" w:tplc="0409001B" w:tentative="1">
+      <w:start w:val="1"/>
+      <w:numFmt w:val="lowerRoman"/>
+      <w:lvlText w:val="%3."/>
+      <w:lvlJc w:val="right"/>
+      <w:pPr>
+        <w:ind w:left="2160" w:hanging="180"/>
+      </w:pPr>
+    </w:lvl>
+    <w:lvl w:ilvl="3" w:tplc="0409000F" w:tentative="1">
+      <w:start w:val="1"/>
+      <w:numFmt w:val="decimal"/>
+      <w:lvlText w:val="%4."/>
+      <w:lvlJc w:val="left"/>
+      <w:pPr>
+        <w:ind w:left="2880" w:hanging="360"/>
+      </w:pPr>
+    </w:lvl>
+    <w:lvl w:ilvl="4" w:tplc="04090019" w:tentative="1">
+      <w:start w:val="1"/>
+      <w:numFmt w:val="lowerLetter"/>
+      <w:lvlText w:val="%5."/>
+      <w:lvlJc w:val="left"/>
+      <w:pPr>
+        <w:ind w:left="3600" w:hanging="360"/>
+      </w:pPr>
+    </w:lvl>
+    <w:lvl w:ilvl="5" w:tplc="0409001B" w:tentative="1">
+      <w:start w:val="1"/>
+      <w:numFmt w:val="lowerRoman"/>
+      <w:lvlText w:val="%6."/>
+      <w:lvlJc w:val="right"/>
+      <w:pPr>
+        <w:ind w:left="4320" w:hanging="180"/>
+      </w:pPr>
+    </w:lvl>
+    <w:lvl w:ilvl="6" w:tplc="0409000F" w:tentative="1">
+      <w:start w:val="1"/>
+      <w:numFmt w:val="decimal"/>
+      <w:lvlText w:val="%7."/>
+      <w:lvlJc w:val="left"/>
+      <w:pPr>
+        <w:ind w:left="5040" w:hanging="360"/>
+      </w:pPr>
+    </w:lvl>
+    <w:lvl w:ilvl="7" w:tplc="04090019" w:tentative="1">
+      <w:start w:val="1"/>
+      <w:numFmt w:val="lowerLetter"/>
+      <w:lvlText w:val="%8."/>
+      <w:lvlJc w:val="left"/>
+      <w:pPr>
+        <w:ind w:left="5760" w:hanging="360"/>
+      </w:pPr>
+    </w:lvl>
+    <w:lvl w:ilvl="8" w:tplc="0409001B" w:tentative="1">
+      <w:start w:val="1"/>
+      <w:numFmt w:val="lowerRoman"/>
+      <w:lvlText w:val="%9."/>
+      <w:lvlJc w:val="right"/>
+      <w:pPr>
+        <w:ind w:left="6480" w:hanging="180"/>
+      </w:pPr>
+    </w:lvl>
+  </w:abstractNum>
+  <w:abstractNum w:abstractNumId="13" w15:restartNumberingAfterBreak="0">
     <w:nsid w:val="6B31055C"/>
     <w:multiLevelType w:val="multilevel"/>
     <w:tmpl w:val="6E681348"/>
@@ -4434,7 +4661,7 @@
       </w:pPr>
     </w:lvl>
   </w:abstractNum>
-  <w:abstractNum w:abstractNumId="9" w15:restartNumberingAfterBreak="0">
+  <w:abstractNum w:abstractNumId="14" w15:restartNumberingAfterBreak="0">
     <w:nsid w:val="7C286395"/>
     <w:multiLevelType w:val="multilevel"/>
     <w:tmpl w:val="0AFCE256"/>
@@ -4584,34 +4811,49 @@
     </w:lvl>
   </w:abstractNum>
   <w:num w:numId="1" w16cid:durableId="478228550">
-    <w:abstractNumId w:val="4"/>
+    <w:abstractNumId w:val="7"/>
   </w:num>
   <w:num w:numId="2" w16cid:durableId="1019627778">
-    <w:abstractNumId w:val="3"/>
+    <w:abstractNumId w:val="5"/>
   </w:num>
   <w:num w:numId="3" w16cid:durableId="93523466">
-    <w:abstractNumId w:val="6"/>
+    <w:abstractNumId w:val="10"/>
   </w:num>
   <w:num w:numId="4" w16cid:durableId="1993366367">
     <w:abstractNumId w:val="0"/>
   </w:num>
   <w:num w:numId="5" w16cid:durableId="1468743240">
-    <w:abstractNumId w:val="5"/>
+    <w:abstractNumId w:val="9"/>
   </w:num>
   <w:num w:numId="6" w16cid:durableId="2046564581">
-    <w:abstractNumId w:val="8"/>
+    <w:abstractNumId w:val="13"/>
   </w:num>
   <w:num w:numId="7" w16cid:durableId="1520965421">
-    <w:abstractNumId w:val="9"/>
+    <w:abstractNumId w:val="14"/>
   </w:num>
   <w:num w:numId="8" w16cid:durableId="284850006">
-    <w:abstractNumId w:val="7"/>
+    <w:abstractNumId w:val="11"/>
   </w:num>
   <w:num w:numId="9" w16cid:durableId="1879320928">
     <w:abstractNumId w:val="1"/>
   </w:num>
   <w:num w:numId="10" w16cid:durableId="1350067442">
+    <w:abstractNumId w:val="4"/>
+  </w:num>
+  <w:num w:numId="11" w16cid:durableId="408041250">
     <w:abstractNumId w:val="2"/>
+  </w:num>
+  <w:num w:numId="12" w16cid:durableId="1975863745">
+    <w:abstractNumId w:val="8"/>
+  </w:num>
+  <w:num w:numId="13" w16cid:durableId="620841380">
+    <w:abstractNumId w:val="12"/>
+  </w:num>
+  <w:num w:numId="14" w16cid:durableId="92483612">
+    <w:abstractNumId w:val="3"/>
+  </w:num>
+  <w:num w:numId="15" w16cid:durableId="1555778696">
+    <w:abstractNumId w:val="6"/>
   </w:num>
 </w:numbering>
 </file>
@@ -5222,6 +5464,7 @@
   <w:style w:type="character" w:default="1" w:styleId="DefaultParagraphFont">
     <w:name w:val="Default Paragraph Font"/>
     <w:uiPriority w:val="1"/>
+    <w:semiHidden/>
     <w:unhideWhenUsed/>
   </w:style>
   <w:style w:type="table" w:default="1" w:styleId="TableNormal">
@@ -5535,6 +5778,29 @@
       <w:spacing w:val="5"/>
     </w:rPr>
   </w:style>
+  <w:style w:type="character" w:styleId="Hyperlink">
+    <w:name w:val="Hyperlink"/>
+    <w:basedOn w:val="DefaultParagraphFont"/>
+    <w:uiPriority w:val="99"/>
+    <w:unhideWhenUsed/>
+    <w:rsid w:val="009630DA"/>
+    <w:rPr>
+      <w:color w:val="467886" w:themeColor="hyperlink"/>
+      <w:u w:val="single"/>
+    </w:rPr>
+  </w:style>
+  <w:style w:type="character" w:styleId="UnresolvedMention">
+    <w:name w:val="Unresolved Mention"/>
+    <w:basedOn w:val="DefaultParagraphFont"/>
+    <w:uiPriority w:val="99"/>
+    <w:semiHidden/>
+    <w:unhideWhenUsed/>
+    <w:rsid w:val="009630DA"/>
+    <w:rPr>
+      <w:color w:val="605E5C"/>
+      <w:shd w:val="clear" w:color="auto" w:fill="E1DFDD"/>
+    </w:rPr>
+  </w:style>
 </w:styles>
 </file>
 

</xml_diff>

<commit_message>
commit : cookie explanation in word file
</commit_message>
<xml_diff>
--- a/תרגול 10.docx
+++ b/תרגול 10.docx
@@ -5,7 +5,6 @@
     <w:p>
       <w:pPr>
         <w:rPr>
-          <w:rFonts w:hint="cs"/>
           <w:b/>
           <w:bCs/>
           <w:u w:val="single"/>
@@ -347,7 +346,6 @@
     <w:p>
       <w:pPr>
         <w:rPr>
-          <w:rFonts w:hint="cs"/>
           <w:rtl/>
         </w:rPr>
       </w:pPr>
@@ -601,7 +599,6 @@
     <w:p>
       <w:pPr>
         <w:rPr>
-          <w:rFonts w:hint="cs"/>
           <w:rtl/>
         </w:rPr>
       </w:pPr>
@@ -618,23 +615,15 @@
     <w:p>
       <w:pPr>
         <w:rPr>
-          <w:rFonts w:hint="cs"/>
-          <w:rtl/>
-        </w:rPr>
-      </w:pPr>
-      <w:r>
-        <w:rPr>
-          <w:rFonts w:hint="cs"/>
-          <w:rtl/>
-        </w:rPr>
-        <w:t xml:space="preserve">זה נעשה על ידי </w:t>
-      </w:r>
-      <w:r>
-        <w:rPr>
-          <w:rFonts w:hint="cs"/>
-          <w:rtl/>
-        </w:rPr>
-        <w:t>הקבצים :</w:t>
+          <w:rtl/>
+        </w:rPr>
+      </w:pPr>
+      <w:r>
+        <w:rPr>
+          <w:rFonts w:hint="cs"/>
+          <w:rtl/>
+        </w:rPr>
+        <w:t>זה נעשה על ידי הקבצים :</w:t>
       </w:r>
       <w:r>
         <w:t xml:space="preserve"> </w:t>
@@ -788,20 +777,10 @@
           <w:rFonts w:hint="cs"/>
           <w:rtl/>
         </w:rPr>
-        <w:t xml:space="preserve">, </w:t>
-      </w:r>
-      <w:r>
-        <w:rPr>
-          <w:rFonts w:hint="cs"/>
-          <w:rtl/>
-        </w:rPr>
-        <w:t xml:space="preserve">אשר נמצא ב </w:t>
-      </w:r>
-      <w:r>
-        <w:t>Serve</w:t>
-      </w:r>
-      <w:r>
-        <w:t>r</w:t>
+        <w:t xml:space="preserve">, אשר נמצא ב </w:t>
+      </w:r>
+      <w:r>
+        <w:t>Server</w:t>
       </w:r>
       <w:r>
         <w:rPr>
@@ -1944,6 +1923,589 @@
     <w:p>
       <w:pPr>
         <w:rPr>
+          <w:b/>
+          <w:bCs/>
+          <w:rtl/>
+        </w:rPr>
+      </w:pPr>
+      <w:r>
+        <w:rPr>
+          <w:rFonts w:hint="cs"/>
+          <w:b/>
+          <w:bCs/>
+          <w:rtl/>
+        </w:rPr>
+        <w:t>הסבר על קוקי :</w:t>
+      </w:r>
+      <w:r>
+        <w:rPr>
+          <w:b/>
+          <w:bCs/>
+        </w:rPr>
+        <w:t xml:space="preserve"> </w:t>
+      </w:r>
+    </w:p>
+    <w:p>
+      <w:pPr>
+        <w:rPr>
+          <w:rtl/>
+        </w:rPr>
+      </w:pPr>
+      <w:r>
+        <w:rPr>
+          <w:rFonts w:hint="cs"/>
+          <w:rtl/>
+        </w:rPr>
+        <w:t xml:space="preserve">כאשר אנחנו מריצים את הפקודה : </w:t>
+      </w:r>
+      <w:r>
+        <w:t xml:space="preserve">await </w:t>
+      </w:r>
+      <w:proofErr w:type="spellStart"/>
+      <w:r>
+        <w:t>supabase.auth.getSession</w:t>
+      </w:r>
+      <w:proofErr w:type="spellEnd"/>
+      <w:r>
+        <w:t>();</w:t>
+      </w:r>
+      <w:r>
+        <w:t xml:space="preserve"> </w:t>
+      </w:r>
+      <w:r>
+        <w:br/>
+      </w:r>
+      <w:r>
+        <w:rPr>
+          <w:rFonts w:hint="cs"/>
+          <w:rtl/>
+        </w:rPr>
+        <w:t xml:space="preserve">אנחנו לא סתם בודקים אם יש לנו קוקי , </w:t>
+      </w:r>
+      <w:r>
+        <w:rPr>
+          <w:rtl/>
+        </w:rPr>
+        <w:t>הפונקציה מבצעת פעולות מתמטיות מורכבות</w:t>
+      </w:r>
+      <w:r>
+        <w:t>:</w:t>
+      </w:r>
+    </w:p>
+    <w:p>
+      <w:pPr>
+        <w:rPr>
+          <w:rtl/>
+        </w:rPr>
+      </w:pPr>
+      <w:r>
+        <w:rPr>
+          <w:rFonts w:hint="cs"/>
+          <w:rtl/>
+        </w:rPr>
+        <w:t xml:space="preserve">היא </w:t>
+      </w:r>
+      <w:r>
+        <w:rPr>
+          <w:rFonts w:hint="cs"/>
+          <w:rtl/>
+        </w:rPr>
+        <w:t>מפענחת</w:t>
+      </w:r>
+      <w:r>
+        <w:rPr>
+          <w:rFonts w:hint="cs"/>
+          <w:rtl/>
+        </w:rPr>
+        <w:t xml:space="preserve"> את המחרוזת </w:t>
+      </w:r>
+      <w:r>
+        <w:t>Base64</w:t>
+      </w:r>
+      <w:r>
+        <w:rPr>
+          <w:rFonts w:hint="cs"/>
+          <w:rtl/>
+        </w:rPr>
+        <w:t xml:space="preserve"> ל </w:t>
+      </w:r>
+      <w:r>
+        <w:t>JSON</w:t>
+      </w:r>
+      <w:r>
+        <w:rPr>
+          <w:rFonts w:hint="cs"/>
+          <w:rtl/>
+        </w:rPr>
+        <w:t xml:space="preserve"> בסגנון :</w:t>
+      </w:r>
+    </w:p>
+    <w:p>
+      <w:pPr>
+        <w:bidi w:val="0"/>
+      </w:pPr>
+      <w:r>
+        <w:rPr>
+          <w:rtl/>
+        </w:rPr>
+        <w:br/>
+      </w:r>
+      <w:r>
+        <w:t>{</w:t>
+      </w:r>
+    </w:p>
+    <w:p>
+      <w:pPr>
+        <w:bidi w:val="0"/>
+      </w:pPr>
+      <w:r>
+        <w:t xml:space="preserve">  "</w:t>
+      </w:r>
+      <w:proofErr w:type="spellStart"/>
+      <w:r>
+        <w:t>iss</w:t>
+      </w:r>
+      <w:proofErr w:type="spellEnd"/>
+      <w:r>
+        <w:t>": "</w:t>
+      </w:r>
+      <w:proofErr w:type="spellStart"/>
+      <w:r>
+        <w:t>supabase</w:t>
+      </w:r>
+      <w:proofErr w:type="spellEnd"/>
+      <w:r>
+        <w:t>",</w:t>
+      </w:r>
+    </w:p>
+    <w:p>
+      <w:pPr>
+        <w:bidi w:val="0"/>
+      </w:pPr>
+      <w:r>
+        <w:t xml:space="preserve">  "sub": "83475-2342-2342-2342</w:t>
+      </w:r>
+      <w:proofErr w:type="gramStart"/>
+      <w:r>
+        <w:t xml:space="preserve">",  </w:t>
+      </w:r>
+      <w:r>
+        <w:t>/</w:t>
+      </w:r>
+      <w:proofErr w:type="gramEnd"/>
+      <w:r>
+        <w:t xml:space="preserve">/ </w:t>
+      </w:r>
+      <w:r>
+        <w:t>USER ID!</w:t>
+      </w:r>
+    </w:p>
+    <w:p>
+      <w:pPr>
+        <w:bidi w:val="0"/>
+      </w:pPr>
+      <w:r>
+        <w:t xml:space="preserve">  "email": "student@gmail.com</w:t>
+      </w:r>
+      <w:proofErr w:type="gramStart"/>
+      <w:r>
+        <w:t xml:space="preserve">",   </w:t>
+      </w:r>
+      <w:proofErr w:type="gramEnd"/>
+      <w:r>
+        <w:t xml:space="preserve">// </w:t>
+      </w:r>
+      <w:r>
+        <w:t>MAIL!</w:t>
+      </w:r>
+    </w:p>
+    <w:p>
+      <w:pPr>
+        <w:bidi w:val="0"/>
+      </w:pPr>
+      <w:r>
+        <w:t xml:space="preserve">  "role": "authenticated",</w:t>
+      </w:r>
+    </w:p>
+    <w:p>
+      <w:pPr>
+        <w:bidi w:val="0"/>
+      </w:pPr>
+      <w:r>
+        <w:t xml:space="preserve">  "exp": 1735688995               </w:t>
+      </w:r>
+      <w:r>
+        <w:t xml:space="preserve">// </w:t>
+      </w:r>
+      <w:r>
+        <w:t>EXPIRATION DATE</w:t>
+      </w:r>
+    </w:p>
+    <w:p>
+      <w:pPr>
+        <w:bidi w:val="0"/>
+        <w:rPr>
+          <w:rFonts w:hint="cs"/>
+          <w:rtl/>
+        </w:rPr>
+      </w:pPr>
+      <w:r>
+        <w:t>}</w:t>
+      </w:r>
+    </w:p>
+    <w:p>
+      <w:r>
+        <w:rPr>
+          <w:b/>
+          <w:bCs/>
+          <w:rtl/>
+        </w:rPr>
+        <w:t>זיהוי השם</w:t>
+      </w:r>
+      <w:r>
+        <w:rPr>
+          <w:b/>
+          <w:bCs/>
+        </w:rPr>
+        <w:t>:</w:t>
+      </w:r>
+      <w:r>
+        <w:t> </w:t>
+      </w:r>
+      <w:r>
+        <w:rPr>
+          <w:rtl/>
+        </w:rPr>
+        <w:t>היא מחפשת קוקי בשם ספציפי מאוד</w:t>
+      </w:r>
+      <w:r>
+        <w:rPr>
+          <w:rFonts w:hint="cs"/>
+          <w:rtl/>
+        </w:rPr>
+        <w:t>.</w:t>
+      </w:r>
+    </w:p>
+    <w:p>
+      <w:pPr>
+        <w:numPr>
+          <w:ilvl w:val="0"/>
+          <w:numId w:val="16"/>
+        </w:numPr>
+      </w:pPr>
+      <w:r>
+        <w:rPr>
+          <w:b/>
+          <w:bCs/>
+          <w:rtl/>
+        </w:rPr>
+        <w:t>בדיקת זיוף</w:t>
+      </w:r>
+      <w:r>
+        <w:rPr>
+          <w:b/>
+          <w:bCs/>
+        </w:rPr>
+        <w:t xml:space="preserve"> (Signature Check):</w:t>
+      </w:r>
+      <w:r>
+        <w:t> </w:t>
+      </w:r>
+      <w:r>
+        <w:rPr>
+          <w:rtl/>
+        </w:rPr>
+        <w:t xml:space="preserve">היא בודקת את ה"חתימה" של הקוקי מול המפתח הסודי של הפרויקט </w:t>
+      </w:r>
+      <w:r>
+        <w:rPr>
+          <w:rFonts w:hint="cs"/>
+          <w:rtl/>
+        </w:rPr>
+        <w:t>שמימשנו</w:t>
+      </w:r>
+      <w:r>
+        <w:t>.</w:t>
+      </w:r>
+    </w:p>
+    <w:p>
+      <w:pPr>
+        <w:numPr>
+          <w:ilvl w:val="1"/>
+          <w:numId w:val="16"/>
+        </w:numPr>
+      </w:pPr>
+      <w:r>
+        <w:rPr>
+          <w:rtl/>
+        </w:rPr>
+        <w:t>אם מישהו ניסה לשנות אפילו אות אחת בתוך הקוקי (למשל לשנות את המייל שלו למייל של המנהל)</w:t>
+      </w:r>
+      <w:r>
+        <w:t xml:space="preserve"> – </w:t>
+      </w:r>
+      <w:r>
+        <w:rPr>
+          <w:b/>
+          <w:bCs/>
+          <w:rtl/>
+        </w:rPr>
+        <w:t xml:space="preserve">החתימה </w:t>
+      </w:r>
+      <w:r>
+        <w:rPr>
+          <w:rFonts w:hint="cs"/>
+          <w:b/>
+          <w:bCs/>
+          <w:rtl/>
+        </w:rPr>
+        <w:t>כבר לא תהיה נכונה</w:t>
+      </w:r>
+      <w:r>
+        <w:rPr>
+          <w:rtl/>
+        </w:rPr>
+        <w:t> ו</w:t>
+      </w:r>
+      <w:r>
+        <w:t>-</w:t>
+      </w:r>
+      <w:proofErr w:type="spellStart"/>
+      <w:r>
+        <w:t>Supabase</w:t>
+      </w:r>
+      <w:proofErr w:type="spellEnd"/>
+      <w:r>
+        <w:t xml:space="preserve"> </w:t>
+      </w:r>
+      <w:r>
+        <w:rPr>
+          <w:rtl/>
+        </w:rPr>
+        <w:t>יזרוק את הקוקי לפח באופן מידי</w:t>
+      </w:r>
+      <w:r>
+        <w:t>.</w:t>
+      </w:r>
+    </w:p>
+    <w:p>
+      <w:pPr>
+        <w:numPr>
+          <w:ilvl w:val="0"/>
+          <w:numId w:val="16"/>
+        </w:numPr>
+      </w:pPr>
+      <w:r>
+        <w:rPr>
+          <w:b/>
+          <w:bCs/>
+          <w:rtl/>
+        </w:rPr>
+        <w:t>בדיקת תוקף</w:t>
+      </w:r>
+      <w:r>
+        <w:rPr>
+          <w:b/>
+          <w:bCs/>
+        </w:rPr>
+        <w:t xml:space="preserve"> (Expiration):</w:t>
+      </w:r>
+      <w:r>
+        <w:t> </w:t>
+      </w:r>
+      <w:r>
+        <w:rPr>
+          <w:rtl/>
+        </w:rPr>
+        <w:t>היא בודקת אם התאריך שצרוב בקוקי עבר. קוקי מלפני חודש לא תעבוד, גם אם היא אמיתית</w:t>
+      </w:r>
+      <w:r>
+        <w:t>.</w:t>
+      </w:r>
+    </w:p>
+    <w:p>
+      <w:r>
+        <w:rPr>
+          <w:rFonts w:hint="cs"/>
+          <w:rtl/>
+        </w:rPr>
+        <w:t xml:space="preserve">יש הרבה </w:t>
+      </w:r>
+      <w:r>
+        <w:rPr>
+          <w:rtl/>
+        </w:rPr>
+        <w:t>מידע</w:t>
+      </w:r>
+      <w:r>
+        <w:rPr>
+          <w:rFonts w:hint="cs"/>
+          <w:rtl/>
+        </w:rPr>
+        <w:t xml:space="preserve"> </w:t>
+      </w:r>
+      <w:r>
+        <w:rPr>
+          <w:rtl/>
+        </w:rPr>
+        <w:t xml:space="preserve"> (כמו המייל) </w:t>
+      </w:r>
+      <w:r>
+        <w:rPr>
+          <w:rFonts w:hint="cs"/>
+          <w:rtl/>
+        </w:rPr>
+        <w:t xml:space="preserve">אשר </w:t>
+      </w:r>
+      <w:r>
+        <w:rPr>
+          <w:rtl/>
+        </w:rPr>
+        <w:t>נמצא בתוך הקוקי. הקוקי היא כמו תעודת זהות שקופה</w:t>
+      </w:r>
+      <w:r>
+        <w:t>.</w:t>
+      </w:r>
+    </w:p>
+    <w:p>
+      <w:r>
+        <w:rPr>
+          <w:rFonts w:hint="cs"/>
+          <w:rtl/>
+        </w:rPr>
+        <w:t>חשוב להבין שהשרת גם רואה את</w:t>
+      </w:r>
+      <w:r>
+        <w:rPr>
+          <w:rFonts w:hint="cs"/>
+          <w:rtl/>
+        </w:rPr>
+        <w:t xml:space="preserve"> המיל ו</w:t>
+      </w:r>
+      <w:r>
+        <w:rPr>
+          <w:rtl/>
+        </w:rPr>
+        <w:t>מחלץ אותו מתוך ה</w:t>
+      </w:r>
+      <w:r>
+        <w:t xml:space="preserve">-Token </w:t>
+      </w:r>
+      <w:r>
+        <w:rPr>
+          <w:rtl/>
+        </w:rPr>
+        <w:t>כדי לדעת מי אתה</w:t>
+      </w:r>
+      <w:r>
+        <w:rPr>
+          <w:rFonts w:hint="cs"/>
+          <w:rtl/>
+        </w:rPr>
+        <w:t xml:space="preserve"> . </w:t>
+      </w:r>
+      <w:r>
+        <w:rPr>
+          <w:rtl/>
+        </w:rPr>
+        <w:t>אם הקוקי שייכת ל</w:t>
+      </w:r>
+      <w:r>
+        <w:t xml:space="preserve">-"student@test.com", </w:t>
+      </w:r>
+      <w:r>
+        <w:rPr>
+          <w:rtl/>
+        </w:rPr>
+        <w:t>השרת ידע שזה סטודנט. אם היא שייכת ל</w:t>
+      </w:r>
+      <w:r>
+        <w:t xml:space="preserve">-"admin@test.com", </w:t>
+      </w:r>
+      <w:r>
+        <w:rPr>
+          <w:rtl/>
+        </w:rPr>
+        <w:t>השרת ידע שזה מנהל</w:t>
+      </w:r>
+      <w:r>
+        <w:t>.</w:t>
+      </w:r>
+    </w:p>
+    <w:p>
+      <w:pPr>
+        <w:rPr>
+          <w:rFonts w:hint="cs"/>
+          <w:rtl/>
+        </w:rPr>
+      </w:pPr>
+      <w:r>
+        <w:rPr>
+          <w:rFonts w:hint="cs"/>
+          <w:rtl/>
+        </w:rPr>
+        <w:t>ר</w:t>
+      </w:r>
+      <w:r>
+        <w:rPr>
+          <w:rtl/>
+        </w:rPr>
+        <w:t>ק אם כל התנאים מתקיימים – הפונקציה </w:t>
+      </w:r>
+      <w:proofErr w:type="spellStart"/>
+      <w:r>
+        <w:t>getSession</w:t>
+      </w:r>
+      <w:proofErr w:type="spellEnd"/>
+      <w:r>
+        <w:t> </w:t>
+      </w:r>
+      <w:r>
+        <w:rPr>
+          <w:rFonts w:hint="cs"/>
+          <w:rtl/>
+        </w:rPr>
+        <w:t xml:space="preserve"> </w:t>
+      </w:r>
+      <w:r>
+        <w:rPr>
+          <w:rtl/>
+        </w:rPr>
+        <w:t xml:space="preserve">מחזירה </w:t>
+      </w:r>
+      <w:proofErr w:type="spellStart"/>
+      <w:r>
+        <w:rPr>
+          <w:rtl/>
+        </w:rPr>
+        <w:t>משתמ</w:t>
+      </w:r>
+      <w:proofErr w:type="spellEnd"/>
+      <w:r>
+        <w:t xml:space="preserve"> </w:t>
+      </w:r>
+      <w:r>
+        <w:t xml:space="preserve"> </w:t>
+      </w:r>
+      <w:r>
+        <w:t>User</w:t>
+      </w:r>
+      <w:r>
+        <w:t xml:space="preserve"> </w:t>
+      </w:r>
+      <w:r>
+        <w:rPr>
+          <w:rtl/>
+        </w:rPr>
+        <w:t>אחרת היא מחזירה </w:t>
+      </w:r>
+      <w:r>
+        <w:t>null</w:t>
+      </w:r>
+    </w:p>
+    <w:p>
+      <w:pPr>
+        <w:rPr>
           <w:rtl/>
         </w:rPr>
       </w:pPr>
@@ -2174,18 +2736,18 @@
     <w:p>
       <w:pPr>
         <w:rPr>
-          <w:rFonts w:hint="cs"/>
-          <w:b/>
-          <w:bCs/>
-          <w:rtl/>
-        </w:rPr>
-      </w:pPr>
-      <w:r>
-        <w:rPr>
-          <w:b/>
-          <w:bCs/>
-          <w:rtl/>
-        </w:rPr>
+          <w:b/>
+          <w:bCs/>
+          <w:rtl/>
+        </w:rPr>
+      </w:pPr>
+      <w:r>
+        <w:rPr>
+          <w:b/>
+          <w:bCs/>
+          <w:rtl/>
+        </w:rPr>
+        <w:lastRenderedPageBreak/>
         <w:t>משימה 2: ולידציה בטופס</w:t>
       </w:r>
       <w:r>
@@ -2357,7 +2919,6 @@
     <w:p>
       <w:pPr>
         <w:rPr>
-          <w:rFonts w:hint="cs"/>
           <w:b/>
           <w:bCs/>
           <w:rtl/>
@@ -2966,13 +3527,7 @@
       </w:pPr>
     </w:p>
     <w:p/>
-    <w:p>
-      <w:pPr>
-        <w:rPr>
-          <w:rFonts w:hint="cs"/>
-        </w:rPr>
-      </w:pPr>
-    </w:p>
+    <w:p/>
     <w:sectPr>
       <w:pgSz w:w="11906" w:h="16838"/>
       <w:pgMar w:top="1440" w:right="1440" w:bottom="1440" w:left="1440" w:header="708" w:footer="708" w:gutter="0"/>
@@ -4662,6 +5217,272 @@
     </w:lvl>
   </w:abstractNum>
   <w:abstractNum w:abstractNumId="14" w15:restartNumberingAfterBreak="0">
+    <w:nsid w:val="6CDB53D6"/>
+    <w:multiLevelType w:val="multilevel"/>
+    <w:tmpl w:val="1BE46076"/>
+    <w:lvl w:ilvl="0">
+      <w:start w:val="1"/>
+      <w:numFmt w:val="decimal"/>
+      <w:lvlText w:val="%1."/>
+      <w:lvlJc w:val="left"/>
+      <w:pPr>
+        <w:tabs>
+          <w:tab w:val="num" w:pos="720"/>
+        </w:tabs>
+        <w:ind w:left="720" w:hanging="360"/>
+      </w:pPr>
+    </w:lvl>
+    <w:lvl w:ilvl="1">
+      <w:start w:val="1"/>
+      <w:numFmt w:val="bullet"/>
+      <w:lvlText w:val=""/>
+      <w:lvlJc w:val="left"/>
+      <w:pPr>
+        <w:tabs>
+          <w:tab w:val="num" w:pos="1440"/>
+        </w:tabs>
+        <w:ind w:left="1440" w:hanging="360"/>
+      </w:pPr>
+      <w:rPr>
+        <w:rFonts w:ascii="Symbol" w:hAnsi="Symbol" w:hint="default"/>
+        <w:sz w:val="20"/>
+      </w:rPr>
+    </w:lvl>
+    <w:lvl w:ilvl="2" w:tentative="1">
+      <w:start w:val="1"/>
+      <w:numFmt w:val="decimal"/>
+      <w:lvlText w:val="%3."/>
+      <w:lvlJc w:val="left"/>
+      <w:pPr>
+        <w:tabs>
+          <w:tab w:val="num" w:pos="2160"/>
+        </w:tabs>
+        <w:ind w:left="2160" w:hanging="360"/>
+      </w:pPr>
+    </w:lvl>
+    <w:lvl w:ilvl="3" w:tentative="1">
+      <w:start w:val="1"/>
+      <w:numFmt w:val="decimal"/>
+      <w:lvlText w:val="%4."/>
+      <w:lvlJc w:val="left"/>
+      <w:pPr>
+        <w:tabs>
+          <w:tab w:val="num" w:pos="2880"/>
+        </w:tabs>
+        <w:ind w:left="2880" w:hanging="360"/>
+      </w:pPr>
+    </w:lvl>
+    <w:lvl w:ilvl="4" w:tentative="1">
+      <w:start w:val="1"/>
+      <w:numFmt w:val="decimal"/>
+      <w:lvlText w:val="%5."/>
+      <w:lvlJc w:val="left"/>
+      <w:pPr>
+        <w:tabs>
+          <w:tab w:val="num" w:pos="3600"/>
+        </w:tabs>
+        <w:ind w:left="3600" w:hanging="360"/>
+      </w:pPr>
+    </w:lvl>
+    <w:lvl w:ilvl="5" w:tentative="1">
+      <w:start w:val="1"/>
+      <w:numFmt w:val="decimal"/>
+      <w:lvlText w:val="%6."/>
+      <w:lvlJc w:val="left"/>
+      <w:pPr>
+        <w:tabs>
+          <w:tab w:val="num" w:pos="4320"/>
+        </w:tabs>
+        <w:ind w:left="4320" w:hanging="360"/>
+      </w:pPr>
+    </w:lvl>
+    <w:lvl w:ilvl="6" w:tentative="1">
+      <w:start w:val="1"/>
+      <w:numFmt w:val="decimal"/>
+      <w:lvlText w:val="%7."/>
+      <w:lvlJc w:val="left"/>
+      <w:pPr>
+        <w:tabs>
+          <w:tab w:val="num" w:pos="5040"/>
+        </w:tabs>
+        <w:ind w:left="5040" w:hanging="360"/>
+      </w:pPr>
+    </w:lvl>
+    <w:lvl w:ilvl="7" w:tentative="1">
+      <w:start w:val="1"/>
+      <w:numFmt w:val="decimal"/>
+      <w:lvlText w:val="%8."/>
+      <w:lvlJc w:val="left"/>
+      <w:pPr>
+        <w:tabs>
+          <w:tab w:val="num" w:pos="5760"/>
+        </w:tabs>
+        <w:ind w:left="5760" w:hanging="360"/>
+      </w:pPr>
+    </w:lvl>
+    <w:lvl w:ilvl="8" w:tentative="1">
+      <w:start w:val="1"/>
+      <w:numFmt w:val="decimal"/>
+      <w:lvlText w:val="%9."/>
+      <w:lvlJc w:val="left"/>
+      <w:pPr>
+        <w:tabs>
+          <w:tab w:val="num" w:pos="6480"/>
+        </w:tabs>
+        <w:ind w:left="6480" w:hanging="360"/>
+      </w:pPr>
+    </w:lvl>
+  </w:abstractNum>
+  <w:abstractNum w:abstractNumId="15" w15:restartNumberingAfterBreak="0">
+    <w:nsid w:val="790E5573"/>
+    <w:multiLevelType w:val="multilevel"/>
+    <w:tmpl w:val="DDEA11E8"/>
+    <w:lvl w:ilvl="0">
+      <w:start w:val="1"/>
+      <w:numFmt w:val="bullet"/>
+      <w:lvlText w:val=""/>
+      <w:lvlJc w:val="left"/>
+      <w:pPr>
+        <w:tabs>
+          <w:tab w:val="num" w:pos="720"/>
+        </w:tabs>
+        <w:ind w:left="720" w:hanging="360"/>
+      </w:pPr>
+      <w:rPr>
+        <w:rFonts w:ascii="Symbol" w:hAnsi="Symbol" w:hint="default"/>
+        <w:sz w:val="20"/>
+      </w:rPr>
+    </w:lvl>
+    <w:lvl w:ilvl="1" w:tentative="1">
+      <w:start w:val="1"/>
+      <w:numFmt w:val="bullet"/>
+      <w:lvlText w:val=""/>
+      <w:lvlJc w:val="left"/>
+      <w:pPr>
+        <w:tabs>
+          <w:tab w:val="num" w:pos="1440"/>
+        </w:tabs>
+        <w:ind w:left="1440" w:hanging="360"/>
+      </w:pPr>
+      <w:rPr>
+        <w:rFonts w:ascii="Symbol" w:hAnsi="Symbol" w:hint="default"/>
+        <w:sz w:val="20"/>
+      </w:rPr>
+    </w:lvl>
+    <w:lvl w:ilvl="2" w:tentative="1">
+      <w:start w:val="1"/>
+      <w:numFmt w:val="bullet"/>
+      <w:lvlText w:val=""/>
+      <w:lvlJc w:val="left"/>
+      <w:pPr>
+        <w:tabs>
+          <w:tab w:val="num" w:pos="2160"/>
+        </w:tabs>
+        <w:ind w:left="2160" w:hanging="360"/>
+      </w:pPr>
+      <w:rPr>
+        <w:rFonts w:ascii="Symbol" w:hAnsi="Symbol" w:hint="default"/>
+        <w:sz w:val="20"/>
+      </w:rPr>
+    </w:lvl>
+    <w:lvl w:ilvl="3" w:tentative="1">
+      <w:start w:val="1"/>
+      <w:numFmt w:val="bullet"/>
+      <w:lvlText w:val=""/>
+      <w:lvlJc w:val="left"/>
+      <w:pPr>
+        <w:tabs>
+          <w:tab w:val="num" w:pos="2880"/>
+        </w:tabs>
+        <w:ind w:left="2880" w:hanging="360"/>
+      </w:pPr>
+      <w:rPr>
+        <w:rFonts w:ascii="Symbol" w:hAnsi="Symbol" w:hint="default"/>
+        <w:sz w:val="20"/>
+      </w:rPr>
+    </w:lvl>
+    <w:lvl w:ilvl="4" w:tentative="1">
+      <w:start w:val="1"/>
+      <w:numFmt w:val="bullet"/>
+      <w:lvlText w:val=""/>
+      <w:lvlJc w:val="left"/>
+      <w:pPr>
+        <w:tabs>
+          <w:tab w:val="num" w:pos="3600"/>
+        </w:tabs>
+        <w:ind w:left="3600" w:hanging="360"/>
+      </w:pPr>
+      <w:rPr>
+        <w:rFonts w:ascii="Symbol" w:hAnsi="Symbol" w:hint="default"/>
+        <w:sz w:val="20"/>
+      </w:rPr>
+    </w:lvl>
+    <w:lvl w:ilvl="5" w:tentative="1">
+      <w:start w:val="1"/>
+      <w:numFmt w:val="bullet"/>
+      <w:lvlText w:val=""/>
+      <w:lvlJc w:val="left"/>
+      <w:pPr>
+        <w:tabs>
+          <w:tab w:val="num" w:pos="4320"/>
+        </w:tabs>
+        <w:ind w:left="4320" w:hanging="360"/>
+      </w:pPr>
+      <w:rPr>
+        <w:rFonts w:ascii="Symbol" w:hAnsi="Symbol" w:hint="default"/>
+        <w:sz w:val="20"/>
+      </w:rPr>
+    </w:lvl>
+    <w:lvl w:ilvl="6" w:tentative="1">
+      <w:start w:val="1"/>
+      <w:numFmt w:val="bullet"/>
+      <w:lvlText w:val=""/>
+      <w:lvlJc w:val="left"/>
+      <w:pPr>
+        <w:tabs>
+          <w:tab w:val="num" w:pos="5040"/>
+        </w:tabs>
+        <w:ind w:left="5040" w:hanging="360"/>
+      </w:pPr>
+      <w:rPr>
+        <w:rFonts w:ascii="Symbol" w:hAnsi="Symbol" w:hint="default"/>
+        <w:sz w:val="20"/>
+      </w:rPr>
+    </w:lvl>
+    <w:lvl w:ilvl="7" w:tentative="1">
+      <w:start w:val="1"/>
+      <w:numFmt w:val="bullet"/>
+      <w:lvlText w:val=""/>
+      <w:lvlJc w:val="left"/>
+      <w:pPr>
+        <w:tabs>
+          <w:tab w:val="num" w:pos="5760"/>
+        </w:tabs>
+        <w:ind w:left="5760" w:hanging="360"/>
+      </w:pPr>
+      <w:rPr>
+        <w:rFonts w:ascii="Symbol" w:hAnsi="Symbol" w:hint="default"/>
+        <w:sz w:val="20"/>
+      </w:rPr>
+    </w:lvl>
+    <w:lvl w:ilvl="8" w:tentative="1">
+      <w:start w:val="1"/>
+      <w:numFmt w:val="bullet"/>
+      <w:lvlText w:val=""/>
+      <w:lvlJc w:val="left"/>
+      <w:pPr>
+        <w:tabs>
+          <w:tab w:val="num" w:pos="6480"/>
+        </w:tabs>
+        <w:ind w:left="6480" w:hanging="360"/>
+      </w:pPr>
+      <w:rPr>
+        <w:rFonts w:ascii="Symbol" w:hAnsi="Symbol" w:hint="default"/>
+        <w:sz w:val="20"/>
+      </w:rPr>
+    </w:lvl>
+  </w:abstractNum>
+  <w:abstractNum w:abstractNumId="16" w15:restartNumberingAfterBreak="0">
     <w:nsid w:val="7C286395"/>
     <w:multiLevelType w:val="multilevel"/>
     <w:tmpl w:val="0AFCE256"/>
@@ -4829,7 +5650,7 @@
     <w:abstractNumId w:val="13"/>
   </w:num>
   <w:num w:numId="7" w16cid:durableId="1520965421">
-    <w:abstractNumId w:val="14"/>
+    <w:abstractNumId w:val="16"/>
   </w:num>
   <w:num w:numId="8" w16cid:durableId="284850006">
     <w:abstractNumId w:val="11"/>
@@ -4854,6 +5675,12 @@
   </w:num>
   <w:num w:numId="15" w16cid:durableId="1555778696">
     <w:abstractNumId w:val="6"/>
+  </w:num>
+  <w:num w:numId="16" w16cid:durableId="2056925620">
+    <w:abstractNumId w:val="14"/>
+  </w:num>
+  <w:num w:numId="17" w16cid:durableId="633558946">
+    <w:abstractNumId w:val="15"/>
   </w:num>
 </w:numbering>
 </file>
@@ -5464,7 +6291,6 @@
   <w:style w:type="character" w:default="1" w:styleId="DefaultParagraphFont">
     <w:name w:val="Default Paragraph Font"/>
     <w:uiPriority w:val="1"/>
-    <w:semiHidden/>
     <w:unhideWhenUsed/>
   </w:style>
   <w:style w:type="table" w:default="1" w:styleId="TableNormal">
@@ -5801,6 +6627,19 @@
       <w:shd w:val="clear" w:color="auto" w:fill="E1DFDD"/>
     </w:rPr>
   </w:style>
+  <w:style w:type="paragraph" w:styleId="NormalWeb">
+    <w:name w:val="Normal (Web)"/>
+    <w:basedOn w:val="Normal"/>
+    <w:uiPriority w:val="99"/>
+    <w:semiHidden/>
+    <w:unhideWhenUsed/>
+    <w:rsid w:val="00C83F00"/>
+    <w:rPr>
+      <w:rFonts w:ascii="Times New Roman" w:hAnsi="Times New Roman" w:cs="Times New Roman"/>
+      <w:sz w:val="24"/>
+      <w:szCs w:val="24"/>
+    </w:rPr>
+  </w:style>
 </w:styles>
 </file>
 

</xml_diff>

<commit_message>
commit : update word file
</commit_message>
<xml_diff>
--- a/תרגול 10.docx
+++ b/תרגול 10.docx
@@ -2003,21 +2003,7 @@
           <w:rFonts w:hint="cs"/>
           <w:rtl/>
         </w:rPr>
-        <w:t xml:space="preserve">היא </w:t>
-      </w:r>
-      <w:r>
-        <w:rPr>
-          <w:rFonts w:hint="cs"/>
-          <w:rtl/>
-        </w:rPr>
-        <w:t>מפענחת</w:t>
-      </w:r>
-      <w:r>
-        <w:rPr>
-          <w:rFonts w:hint="cs"/>
-          <w:rtl/>
-        </w:rPr>
-        <w:t xml:space="preserve"> את המחרוזת </w:t>
+        <w:t xml:space="preserve">היא מפענחת את המחרוזת </w:t>
       </w:r>
       <w:r>
         <w:t>Base64</w:t>
@@ -2145,7 +2131,6 @@
       <w:pPr>
         <w:bidi w:val="0"/>
         <w:rPr>
-          <w:rFonts w:hint="cs"/>
           <w:rtl/>
         </w:rPr>
       </w:pPr>
@@ -2156,17 +2141,11 @@
     <w:p>
       <w:r>
         <w:rPr>
-          <w:b/>
-          <w:bCs/>
           <w:rtl/>
         </w:rPr>
         <w:t>זיהוי השם</w:t>
       </w:r>
       <w:r>
-        <w:rPr>
-          <w:b/>
-          <w:bCs/>
-        </w:rPr>
         <w:t>:</w:t>
       </w:r>
       <w:r>
@@ -2195,17 +2174,11 @@
       </w:pPr>
       <w:r>
         <w:rPr>
-          <w:b/>
-          <w:bCs/>
           <w:rtl/>
         </w:rPr>
         <w:t>בדיקת זיוף</w:t>
       </w:r>
       <w:r>
-        <w:rPr>
-          <w:b/>
-          <w:bCs/>
-        </w:rPr>
         <w:t xml:space="preserve"> (Signature Check):</w:t>
       </w:r>
       <w:r>
@@ -2246,8 +2219,6 @@
       </w:r>
       <w:r>
         <w:rPr>
-          <w:b/>
-          <w:bCs/>
           <w:rtl/>
         </w:rPr>
         <w:t xml:space="preserve">החתימה </w:t>
@@ -2255,8 +2226,6 @@
       <w:r>
         <w:rPr>
           <w:rFonts w:hint="cs"/>
-          <w:b/>
-          <w:bCs/>
           <w:rtl/>
         </w:rPr>
         <w:t>כבר לא תהיה נכונה</w:t>
@@ -2297,17 +2266,11 @@
       </w:pPr>
       <w:r>
         <w:rPr>
-          <w:b/>
-          <w:bCs/>
           <w:rtl/>
         </w:rPr>
         <w:t>בדיקת תוקף</w:t>
       </w:r>
       <w:r>
-        <w:rPr>
-          <w:b/>
-          <w:bCs/>
-        </w:rPr>
         <w:t xml:space="preserve"> (Expiration):</w:t>
       </w:r>
       <w:r>
@@ -2415,6 +2378,13 @@
       </w:r>
       <w:r>
         <w:rPr>
+          <w:rFonts w:hint="cs"/>
+          <w:rtl/>
+        </w:rPr>
+        <w:t xml:space="preserve"> </w:t>
+      </w:r>
+      <w:r>
+        <w:rPr>
           <w:rtl/>
         </w:rPr>
         <w:t>השרת ידע שזה סטודנט. אם היא שייכת ל</w:t>
@@ -2435,7 +2405,6 @@
     <w:p>
       <w:pPr>
         <w:rPr>
-          <w:rFonts w:hint="cs"/>
           <w:rtl/>
         </w:rPr>
       </w:pPr>
@@ -5334,155 +5303,6 @@
     </w:lvl>
   </w:abstractNum>
   <w:abstractNum w:abstractNumId="15" w15:restartNumberingAfterBreak="0">
-    <w:nsid w:val="790E5573"/>
-    <w:multiLevelType w:val="multilevel"/>
-    <w:tmpl w:val="DDEA11E8"/>
-    <w:lvl w:ilvl="0">
-      <w:start w:val="1"/>
-      <w:numFmt w:val="bullet"/>
-      <w:lvlText w:val=""/>
-      <w:lvlJc w:val="left"/>
-      <w:pPr>
-        <w:tabs>
-          <w:tab w:val="num" w:pos="720"/>
-        </w:tabs>
-        <w:ind w:left="720" w:hanging="360"/>
-      </w:pPr>
-      <w:rPr>
-        <w:rFonts w:ascii="Symbol" w:hAnsi="Symbol" w:hint="default"/>
-        <w:sz w:val="20"/>
-      </w:rPr>
-    </w:lvl>
-    <w:lvl w:ilvl="1" w:tentative="1">
-      <w:start w:val="1"/>
-      <w:numFmt w:val="bullet"/>
-      <w:lvlText w:val=""/>
-      <w:lvlJc w:val="left"/>
-      <w:pPr>
-        <w:tabs>
-          <w:tab w:val="num" w:pos="1440"/>
-        </w:tabs>
-        <w:ind w:left="1440" w:hanging="360"/>
-      </w:pPr>
-      <w:rPr>
-        <w:rFonts w:ascii="Symbol" w:hAnsi="Symbol" w:hint="default"/>
-        <w:sz w:val="20"/>
-      </w:rPr>
-    </w:lvl>
-    <w:lvl w:ilvl="2" w:tentative="1">
-      <w:start w:val="1"/>
-      <w:numFmt w:val="bullet"/>
-      <w:lvlText w:val=""/>
-      <w:lvlJc w:val="left"/>
-      <w:pPr>
-        <w:tabs>
-          <w:tab w:val="num" w:pos="2160"/>
-        </w:tabs>
-        <w:ind w:left="2160" w:hanging="360"/>
-      </w:pPr>
-      <w:rPr>
-        <w:rFonts w:ascii="Symbol" w:hAnsi="Symbol" w:hint="default"/>
-        <w:sz w:val="20"/>
-      </w:rPr>
-    </w:lvl>
-    <w:lvl w:ilvl="3" w:tentative="1">
-      <w:start w:val="1"/>
-      <w:numFmt w:val="bullet"/>
-      <w:lvlText w:val=""/>
-      <w:lvlJc w:val="left"/>
-      <w:pPr>
-        <w:tabs>
-          <w:tab w:val="num" w:pos="2880"/>
-        </w:tabs>
-        <w:ind w:left="2880" w:hanging="360"/>
-      </w:pPr>
-      <w:rPr>
-        <w:rFonts w:ascii="Symbol" w:hAnsi="Symbol" w:hint="default"/>
-        <w:sz w:val="20"/>
-      </w:rPr>
-    </w:lvl>
-    <w:lvl w:ilvl="4" w:tentative="1">
-      <w:start w:val="1"/>
-      <w:numFmt w:val="bullet"/>
-      <w:lvlText w:val=""/>
-      <w:lvlJc w:val="left"/>
-      <w:pPr>
-        <w:tabs>
-          <w:tab w:val="num" w:pos="3600"/>
-        </w:tabs>
-        <w:ind w:left="3600" w:hanging="360"/>
-      </w:pPr>
-      <w:rPr>
-        <w:rFonts w:ascii="Symbol" w:hAnsi="Symbol" w:hint="default"/>
-        <w:sz w:val="20"/>
-      </w:rPr>
-    </w:lvl>
-    <w:lvl w:ilvl="5" w:tentative="1">
-      <w:start w:val="1"/>
-      <w:numFmt w:val="bullet"/>
-      <w:lvlText w:val=""/>
-      <w:lvlJc w:val="left"/>
-      <w:pPr>
-        <w:tabs>
-          <w:tab w:val="num" w:pos="4320"/>
-        </w:tabs>
-        <w:ind w:left="4320" w:hanging="360"/>
-      </w:pPr>
-      <w:rPr>
-        <w:rFonts w:ascii="Symbol" w:hAnsi="Symbol" w:hint="default"/>
-        <w:sz w:val="20"/>
-      </w:rPr>
-    </w:lvl>
-    <w:lvl w:ilvl="6" w:tentative="1">
-      <w:start w:val="1"/>
-      <w:numFmt w:val="bullet"/>
-      <w:lvlText w:val=""/>
-      <w:lvlJc w:val="left"/>
-      <w:pPr>
-        <w:tabs>
-          <w:tab w:val="num" w:pos="5040"/>
-        </w:tabs>
-        <w:ind w:left="5040" w:hanging="360"/>
-      </w:pPr>
-      <w:rPr>
-        <w:rFonts w:ascii="Symbol" w:hAnsi="Symbol" w:hint="default"/>
-        <w:sz w:val="20"/>
-      </w:rPr>
-    </w:lvl>
-    <w:lvl w:ilvl="7" w:tentative="1">
-      <w:start w:val="1"/>
-      <w:numFmt w:val="bullet"/>
-      <w:lvlText w:val=""/>
-      <w:lvlJc w:val="left"/>
-      <w:pPr>
-        <w:tabs>
-          <w:tab w:val="num" w:pos="5760"/>
-        </w:tabs>
-        <w:ind w:left="5760" w:hanging="360"/>
-      </w:pPr>
-      <w:rPr>
-        <w:rFonts w:ascii="Symbol" w:hAnsi="Symbol" w:hint="default"/>
-        <w:sz w:val="20"/>
-      </w:rPr>
-    </w:lvl>
-    <w:lvl w:ilvl="8" w:tentative="1">
-      <w:start w:val="1"/>
-      <w:numFmt w:val="bullet"/>
-      <w:lvlText w:val=""/>
-      <w:lvlJc w:val="left"/>
-      <w:pPr>
-        <w:tabs>
-          <w:tab w:val="num" w:pos="6480"/>
-        </w:tabs>
-        <w:ind w:left="6480" w:hanging="360"/>
-      </w:pPr>
-      <w:rPr>
-        <w:rFonts w:ascii="Symbol" w:hAnsi="Symbol" w:hint="default"/>
-        <w:sz w:val="20"/>
-      </w:rPr>
-    </w:lvl>
-  </w:abstractNum>
-  <w:abstractNum w:abstractNumId="16" w15:restartNumberingAfterBreak="0">
     <w:nsid w:val="7C286395"/>
     <w:multiLevelType w:val="multilevel"/>
     <w:tmpl w:val="0AFCE256"/>
@@ -5650,7 +5470,7 @@
     <w:abstractNumId w:val="13"/>
   </w:num>
   <w:num w:numId="7" w16cid:durableId="1520965421">
-    <w:abstractNumId w:val="16"/>
+    <w:abstractNumId w:val="15"/>
   </w:num>
   <w:num w:numId="8" w16cid:durableId="284850006">
     <w:abstractNumId w:val="11"/>
@@ -5678,9 +5498,6 @@
   </w:num>
   <w:num w:numId="16" w16cid:durableId="2056925620">
     <w:abstractNumId w:val="14"/>
-  </w:num>
-  <w:num w:numId="17" w16cid:durableId="633558946">
-    <w:abstractNumId w:val="15"/>
   </w:num>
 </w:numbering>
 </file>
@@ -6291,6 +6108,7 @@
   <w:style w:type="character" w:default="1" w:styleId="DefaultParagraphFont">
     <w:name w:val="Default Paragraph Font"/>
     <w:uiPriority w:val="1"/>
+    <w:semiHidden/>
     <w:unhideWhenUsed/>
   </w:style>
   <w:style w:type="table" w:default="1" w:styleId="TableNormal">
@@ -6627,19 +6445,6 @@
       <w:shd w:val="clear" w:color="auto" w:fill="E1DFDD"/>
     </w:rPr>
   </w:style>
-  <w:style w:type="paragraph" w:styleId="NormalWeb">
-    <w:name w:val="Normal (Web)"/>
-    <w:basedOn w:val="Normal"/>
-    <w:uiPriority w:val="99"/>
-    <w:semiHidden/>
-    <w:unhideWhenUsed/>
-    <w:rsid w:val="00C83F00"/>
-    <w:rPr>
-      <w:rFonts w:ascii="Times New Roman" w:hAnsi="Times New Roman" w:cs="Times New Roman"/>
-      <w:sz w:val="24"/>
-      <w:szCs w:val="24"/>
-    </w:rPr>
-  </w:style>
 </w:styles>
 </file>
 

</xml_diff>